<commit_message>
d: project report documentation updated
</commit_message>
<xml_diff>
--- a/project_final_work/jawad_project_final_report.docx
+++ b/project_final_work/jawad_project_final_report.docx
@@ -113,6 +113,7 @@
         <w:jc w:val="both"/>
         <w:rPr>
           <w:rFonts w:ascii="Times New Roman" w:hAnsi="Times New Roman" w:cs="Times New Roman"/>
+          <w:b/>
         </w:rPr>
       </w:pPr>
       <w:r>
@@ -159,26 +160,79 @@
         <w:jc w:val="both"/>
         <w:rPr>
           <w:rFonts w:ascii="Times New Roman" w:hAnsi="Times New Roman" w:cs="Times New Roman"/>
-        </w:rPr>
-      </w:pPr>
-      <w:r>
-        <w:rPr>
-          <w:rFonts w:ascii="Times New Roman" w:hAnsi="Times New Roman" w:cs="Times New Roman"/>
-          <w:b/>
+          <w:b/>
+          <w:sz w:val="24"/>
+        </w:rPr>
+      </w:pPr>
+      <w:r>
+        <w:rPr>
+          <w:rFonts w:ascii="Times New Roman" w:hAnsi="Times New Roman" w:cs="Times New Roman"/>
+          <w:b/>
+          <w:sz w:val="24"/>
+        </w:rPr>
+        <w:t xml:space="preserve">1 </w:t>
+      </w:r>
+      <w:r>
+        <w:rPr>
+          <w:rFonts w:ascii="Times New Roman" w:hAnsi="Times New Roman" w:cs="Times New Roman"/>
+          <w:b/>
+          <w:sz w:val="24"/>
         </w:rPr>
         <w:t>Introduction</w:t>
       </w:r>
-      <w:r>
-        <w:rPr>
-          <w:rFonts w:ascii="Times New Roman" w:hAnsi="Times New Roman" w:cs="Times New Roman"/>
-          <w:b/>
-        </w:rPr>
-        <w:t>:</w:t>
-      </w:r>
-      <w:r>
-        <w:rPr>
-          <w:rFonts w:ascii="Times New Roman" w:hAnsi="Times New Roman" w:cs="Times New Roman"/>
-          <w:b/>
+    </w:p>
+    <w:p>
+      <w:pPr>
+        <w:jc w:val="both"/>
+        <w:rPr>
+          <w:rFonts w:ascii="Times New Roman" w:hAnsi="Times New Roman" w:cs="Times New Roman"/>
+        </w:rPr>
+      </w:pPr>
+      <w:r>
+        <w:rPr>
+          <w:rFonts w:ascii="Times New Roman" w:hAnsi="Times New Roman" w:cs="Times New Roman"/>
+        </w:rPr>
+        <w:t xml:space="preserve">In recent times, there has been numerous research ongoing based on the COVID-19 pandemic. Existing research </w:t>
+      </w:r>
+      <w:r>
+        <w:rPr>
+          <w:rFonts w:ascii="Times New Roman" w:hAnsi="Times New Roman" w:cs="Times New Roman"/>
+        </w:rPr>
+        <w:t>is</w:t>
+      </w:r>
+      <w:r>
+        <w:rPr>
+          <w:rFonts w:ascii="Times New Roman" w:hAnsi="Times New Roman" w:cs="Times New Roman"/>
+        </w:rPr>
+        <w:t xml:space="preserve"> mostly devoted to anticipate the nature of the pandemic and explain</w:t>
+      </w:r>
+      <w:r>
+        <w:rPr>
+          <w:rFonts w:ascii="Times New Roman" w:hAnsi="Times New Roman" w:cs="Times New Roman"/>
+        </w:rPr>
+        <w:t>ing</w:t>
+      </w:r>
+      <w:r>
+        <w:rPr>
+          <w:rFonts w:ascii="Times New Roman" w:hAnsi="Times New Roman" w:cs="Times New Roman"/>
+        </w:rPr>
+        <w:t xml:space="preserve"> its different characteristics. These researches consider different social, economic, and environmental factors and try to figure out the relation between the dependent variables such as the number of infected people or the basic reproduction number with those influencing factors. In this project, </w:t>
+      </w:r>
+      <w:r>
+        <w:rPr>
+          <w:rFonts w:ascii="Times New Roman" w:hAnsi="Times New Roman" w:cs="Times New Roman"/>
+        </w:rPr>
+        <w:t>I</w:t>
+      </w:r>
+      <w:r>
+        <w:rPr>
+          <w:rFonts w:ascii="Times New Roman" w:hAnsi="Times New Roman" w:cs="Times New Roman"/>
+        </w:rPr>
+        <w:t xml:space="preserve"> aim to</w:t>
+      </w:r>
+      <w:r>
+        <w:rPr>
+          <w:rFonts w:ascii="Times New Roman" w:hAnsi="Times New Roman" w:cs="Times New Roman"/>
         </w:rPr>
         <w:t xml:space="preserve"> </w:t>
       </w:r>
@@ -186,60 +240,6 @@
         <w:rPr>
           <w:rFonts w:ascii="Times New Roman" w:hAnsi="Times New Roman" w:cs="Times New Roman"/>
         </w:rPr>
-        <w:t>In</w:t>
-      </w:r>
-      <w:r>
-        <w:rPr>
-          <w:rFonts w:ascii="Times New Roman" w:hAnsi="Times New Roman" w:cs="Times New Roman"/>
-        </w:rPr>
-        <w:t xml:space="preserve"> recent times, there has been numerous research ongoing based on the COVID-19 pandemic. Existing research </w:t>
-      </w:r>
-      <w:r>
-        <w:rPr>
-          <w:rFonts w:ascii="Times New Roman" w:hAnsi="Times New Roman" w:cs="Times New Roman"/>
-        </w:rPr>
-        <w:t>is</w:t>
-      </w:r>
-      <w:r>
-        <w:rPr>
-          <w:rFonts w:ascii="Times New Roman" w:hAnsi="Times New Roman" w:cs="Times New Roman"/>
-        </w:rPr>
-        <w:t xml:space="preserve"> mostly devoted to anticipate the nature of the pandemic and explain</w:t>
-      </w:r>
-      <w:r>
-        <w:rPr>
-          <w:rFonts w:ascii="Times New Roman" w:hAnsi="Times New Roman" w:cs="Times New Roman"/>
-        </w:rPr>
-        <w:t>ing</w:t>
-      </w:r>
-      <w:r>
-        <w:rPr>
-          <w:rFonts w:ascii="Times New Roman" w:hAnsi="Times New Roman" w:cs="Times New Roman"/>
-        </w:rPr>
-        <w:t xml:space="preserve"> its different characteristics. These researches consider different social, economic, and environmental factors and try to figure out the relation between the dependent variables such as the number of infected people or the basic reproduction number with those influencing factors. In this project, </w:t>
-      </w:r>
-      <w:r>
-        <w:rPr>
-          <w:rFonts w:ascii="Times New Roman" w:hAnsi="Times New Roman" w:cs="Times New Roman"/>
-        </w:rPr>
-        <w:t>I</w:t>
-      </w:r>
-      <w:r>
-        <w:rPr>
-          <w:rFonts w:ascii="Times New Roman" w:hAnsi="Times New Roman" w:cs="Times New Roman"/>
-        </w:rPr>
-        <w:t xml:space="preserve"> aim to</w:t>
-      </w:r>
-      <w:r>
-        <w:rPr>
-          <w:rFonts w:ascii="Times New Roman" w:hAnsi="Times New Roman" w:cs="Times New Roman"/>
-        </w:rPr>
-        <w:t xml:space="preserve"> </w:t>
-      </w:r>
-      <w:r>
-        <w:rPr>
-          <w:rFonts w:ascii="Times New Roman" w:hAnsi="Times New Roman" w:cs="Times New Roman"/>
-        </w:rPr>
         <w:t xml:space="preserve">analyze how these influencing factors are related among themselves, how they impact the dependent variable, and how these trends differ between different countries or regions from a statistical perspective. </w:t>
       </w:r>
       <w:r>
@@ -256,6 +256,13 @@
           <w:rFonts w:ascii="Times New Roman" w:hAnsi="Times New Roman" w:cs="Times New Roman"/>
         </w:rPr>
       </w:pPr>
+      <w:r>
+        <w:rPr>
+          <w:rFonts w:ascii="Times New Roman" w:hAnsi="Times New Roman" w:cs="Times New Roman"/>
+          <w:b/>
+        </w:rPr>
+        <w:t xml:space="preserve">1.1 </w:t>
+      </w:r>
       <w:r>
         <w:rPr>
           <w:rFonts w:ascii="Times New Roman" w:hAnsi="Times New Roman" w:cs="Times New Roman"/>
@@ -607,6 +614,14 @@
           <w:rFonts w:ascii="Times New Roman" w:hAnsi="Times New Roman" w:cs="Times New Roman"/>
           <w:b/>
         </w:rPr>
+        <w:lastRenderedPageBreak/>
+        <w:t xml:space="preserve">1.2 </w:t>
+      </w:r>
+      <w:r>
+        <w:rPr>
+          <w:rFonts w:ascii="Times New Roman" w:hAnsi="Times New Roman" w:cs="Times New Roman"/>
+          <w:b/>
+        </w:rPr>
         <w:t>Dataset:</w:t>
       </w:r>
       <w:r>
@@ -643,14 +658,7 @@
         <w:rPr>
           <w:rFonts w:ascii="Times New Roman" w:hAnsi="Times New Roman" w:cs="Times New Roman"/>
         </w:rPr>
-        <w:t xml:space="preserve">s 58 different countries). On the other hand, they have analyzed the data of these 58 countries on 7 different categories such as demographics, disease, economics, </w:t>
-      </w:r>
-      <w:r>
-        <w:rPr>
-          <w:rFonts w:ascii="Times New Roman" w:hAnsi="Times New Roman" w:cs="Times New Roman"/>
-        </w:rPr>
-        <w:lastRenderedPageBreak/>
-        <w:t xml:space="preserve">environmental, habitat, health, and social. </w:t>
+        <w:t xml:space="preserve">s 58 different countries). On the other hand, they have analyzed the data of these 58 countries on 7 different categories such as demographics, disease, economics, environmental, habitat, health, and social. </w:t>
       </w:r>
       <w:r>
         <w:rPr>
@@ -728,43 +736,56 @@
         <w:rPr>
           <w:rFonts w:ascii="Times New Roman" w:hAnsi="Times New Roman" w:cs="Times New Roman"/>
           <w:b/>
-        </w:rPr>
-      </w:pPr>
-      <w:r>
-        <w:rPr>
-          <w:rFonts w:ascii="Times New Roman" w:hAnsi="Times New Roman" w:cs="Times New Roman"/>
-          <w:b/>
-        </w:rPr>
-        <w:t>Statistical</w:t>
-      </w:r>
-      <w:r>
-        <w:rPr>
-          <w:rFonts w:ascii="Times New Roman" w:hAnsi="Times New Roman" w:cs="Times New Roman"/>
-          <w:b/>
-        </w:rPr>
-        <w:t xml:space="preserve"> </w:t>
-      </w:r>
-      <w:r>
-        <w:rPr>
-          <w:rFonts w:ascii="Times New Roman" w:hAnsi="Times New Roman" w:cs="Times New Roman"/>
-          <w:b/>
-        </w:rPr>
-        <w:t>Analyses</w:t>
-      </w:r>
-      <w:r>
-        <w:rPr>
-          <w:rFonts w:ascii="Times New Roman" w:hAnsi="Times New Roman" w:cs="Times New Roman"/>
-          <w:b/>
-        </w:rPr>
-        <w:t>:</w:t>
+          <w:sz w:val="24"/>
+        </w:rPr>
+      </w:pPr>
+      <w:r>
+        <w:rPr>
+          <w:rFonts w:ascii="Times New Roman" w:hAnsi="Times New Roman" w:cs="Times New Roman"/>
+          <w:b/>
+          <w:sz w:val="24"/>
+        </w:rPr>
+        <w:t xml:space="preserve">2 Methodologies and </w:t>
+      </w:r>
+      <w:r>
+        <w:rPr>
+          <w:rFonts w:ascii="Times New Roman" w:hAnsi="Times New Roman" w:cs="Times New Roman"/>
+          <w:b/>
+          <w:sz w:val="24"/>
+        </w:rPr>
+        <w:t>Experiment</w:t>
+      </w:r>
+      <w:r>
+        <w:rPr>
+          <w:rFonts w:ascii="Times New Roman" w:hAnsi="Times New Roman" w:cs="Times New Roman"/>
+          <w:b/>
+          <w:sz w:val="24"/>
+        </w:rPr>
+        <w:t>al R</w:t>
+      </w:r>
+      <w:r>
+        <w:rPr>
+          <w:rFonts w:ascii="Times New Roman" w:hAnsi="Times New Roman" w:cs="Times New Roman"/>
+          <w:b/>
+          <w:sz w:val="24"/>
+        </w:rPr>
+        <w:t>esult</w:t>
+      </w:r>
+      <w:r>
+        <w:rPr>
+          <w:rFonts w:ascii="Times New Roman" w:hAnsi="Times New Roman" w:cs="Times New Roman"/>
+          <w:b/>
+          <w:sz w:val="24"/>
+        </w:rPr>
+        <w:t>s</w:t>
       </w:r>
     </w:p>
     <w:p>
       <w:pPr>
         <w:pStyle w:val="ListParagraph"/>
         <w:numPr>
-          <w:ilvl w:val="0"/>
-          <w:numId w:val="3"/>
+          <w:ilvl w:val="1"/>
+          <w:numId w:val="6"/>
         </w:numPr>
         <w:jc w:val="both"/>
         <w:rPr>
@@ -792,21 +813,6 @@
         </w:rPr>
         <w:t>(by Correlation Matrix &amp; PCA)</w:t>
       </w:r>
-      <w:r>
-        <w:rPr>
-          <w:rFonts w:ascii="Times New Roman" w:hAnsi="Times New Roman" w:cs="Times New Roman"/>
-          <w:b/>
-        </w:rPr>
-        <w:t>-</w:t>
-      </w:r>
-    </w:p>
-    <w:p>
-      <w:pPr>
-        <w:jc w:val="both"/>
-        <w:rPr>
-          <w:rFonts w:ascii="Times New Roman" w:hAnsi="Times New Roman" w:cs="Times New Roman"/>
-        </w:rPr>
-      </w:pPr>
       <w:r>
         <w:rPr>
           <w:noProof/>
@@ -874,6 +880,13 @@
       <w:r>
         <w:rPr>
           <w:rFonts w:ascii="Times New Roman" w:hAnsi="Times New Roman" w:cs="Times New Roman"/>
+          <w:b/>
+        </w:rPr>
+        <w:t xml:space="preserve">: </w:t>
+      </w:r>
+      <w:r>
+        <w:rPr>
+          <w:rFonts w:ascii="Times New Roman" w:hAnsi="Times New Roman" w:cs="Times New Roman"/>
         </w:rPr>
         <w:t>The initial step I have considered here</w:t>
       </w:r>
@@ -887,7 +900,47 @@
         <w:rPr>
           <w:rFonts w:ascii="Times New Roman" w:hAnsi="Times New Roman" w:cs="Times New Roman"/>
         </w:rPr>
-        <w:t xml:space="preserve"> is to figure out what are the covariates that form the feature set with least amount of correlations. The dataset from the study [1] has 31 features where 29 of them are numeric and 2 are categorical</w:t>
+        <w:t xml:space="preserve"> is to figure out what are the covariates that form the feature set with least amount of correlations. The dataset from the study [1] has 31 features where 29 of them are numeric</w:t>
+      </w:r>
+      <w:r>
+        <w:rPr>
+          <w:rFonts w:ascii="Times New Roman" w:hAnsi="Times New Roman" w:cs="Times New Roman"/>
+        </w:rPr>
+        <w:t xml:space="preserve"> </w:t>
+      </w:r>
+    </w:p>
+    <w:p>
+      <w:pPr>
+        <w:pStyle w:val="ListParagraph"/>
+        <w:ind w:left="2520"/>
+        <w:jc w:val="both"/>
+      </w:pPr>
+      <w:r>
+        <w:rPr>
+          <w:rFonts w:ascii="Times New Roman" w:hAnsi="Times New Roman" w:cs="Times New Roman"/>
+          <w:b/>
+        </w:rPr>
+        <w:t xml:space="preserve">Fig 2: </w:t>
+      </w:r>
+      <w:r>
+        <w:rPr>
+          <w:rFonts w:ascii="Times New Roman" w:hAnsi="Times New Roman" w:cs="Times New Roman"/>
+        </w:rPr>
+        <w:t>Correlation matrix over 29 covariates (before selection)</w:t>
+      </w:r>
+    </w:p>
+    <w:p>
+      <w:pPr>
+        <w:jc w:val="both"/>
+        <w:rPr>
+          <w:rFonts w:ascii="Times New Roman" w:hAnsi="Times New Roman" w:cs="Times New Roman"/>
+        </w:rPr>
+      </w:pPr>
+      <w:r>
+        <w:rPr>
+          <w:rFonts w:ascii="Times New Roman" w:hAnsi="Times New Roman" w:cs="Times New Roman"/>
+        </w:rPr>
+        <w:t>and 2 are categorical</w:t>
       </w:r>
       <w:r>
         <w:rPr>
@@ -899,35 +952,20 @@
         <w:rPr>
           <w:rFonts w:ascii="Times New Roman" w:hAnsi="Times New Roman" w:cs="Times New Roman"/>
         </w:rPr>
-        <w:t>The correlation matrix with these 29 features are given below:</w:t>
-      </w:r>
-    </w:p>
-    <w:p>
-      <w:pPr>
-        <w:pStyle w:val="ListParagraph"/>
-        <w:jc w:val="both"/>
-      </w:pPr>
-      <w:r>
-        <w:t xml:space="preserve"> </w:t>
-      </w:r>
-    </w:p>
-    <w:p>
-      <w:pPr>
-        <w:ind w:left="1440" w:firstLine="720"/>
-        <w:jc w:val="both"/>
-      </w:pPr>
-      <w:r>
-        <w:rPr>
-          <w:rFonts w:ascii="Times New Roman" w:hAnsi="Times New Roman" w:cs="Times New Roman"/>
-          <w:b/>
-        </w:rPr>
-        <w:t xml:space="preserve">Fig 2: </w:t>
-      </w:r>
-      <w:r>
-        <w:rPr>
-          <w:rFonts w:ascii="Times New Roman" w:hAnsi="Times New Roman" w:cs="Times New Roman"/>
-        </w:rPr>
-        <w:t>Correlation matrix over 29 covariates (before selection)</w:t>
+        <w:t xml:space="preserve">The correlation matrix with these 29 features are given </w:t>
+      </w:r>
+      <w:r>
+        <w:rPr>
+          <w:rFonts w:ascii="Times New Roman" w:hAnsi="Times New Roman" w:cs="Times New Roman"/>
+        </w:rPr>
+        <w:t xml:space="preserve">in </w:t>
+      </w:r>
+      <w:r>
+        <w:rPr>
+          <w:rFonts w:ascii="Times New Roman" w:hAnsi="Times New Roman" w:cs="Times New Roman"/>
+          <w:b/>
+        </w:rPr>
+        <w:t>Fig 2.</w:t>
       </w:r>
     </w:p>
     <w:p>
@@ -1257,7 +1295,40 @@
         <w:rPr>
           <w:rFonts w:ascii="Times New Roman" w:hAnsi="Times New Roman" w:cs="Times New Roman"/>
         </w:rPr>
-        <w:t>process is to reduce the collinearity in the final covariate set that lead us to 16 covariates with least amount of collinearity. The correlation matrix and the PCA with these final 16 covariates are given below:</w:t>
+        <w:t xml:space="preserve">process is to reduce the collinearity in the final covariate set that lead us to 16 covariates with least amount of collinearity. The correlation matrix and the PCA with these final 16 covariates are given </w:t>
+      </w:r>
+      <w:r>
+        <w:rPr>
+          <w:rFonts w:ascii="Times New Roman" w:hAnsi="Times New Roman" w:cs="Times New Roman"/>
+        </w:rPr>
+        <w:t xml:space="preserve">in </w:t>
+      </w:r>
+      <w:r>
+        <w:rPr>
+          <w:rFonts w:ascii="Times New Roman" w:hAnsi="Times New Roman" w:cs="Times New Roman"/>
+          <w:b/>
+        </w:rPr>
+        <w:t>Fig 4</w:t>
+      </w:r>
+      <w:r>
+        <w:rPr>
+          <w:rFonts w:ascii="Times New Roman" w:hAnsi="Times New Roman" w:cs="Times New Roman"/>
+        </w:rPr>
+        <w:t xml:space="preserve"> and </w:t>
+      </w:r>
+      <w:r>
+        <w:rPr>
+          <w:rFonts w:ascii="Times New Roman" w:hAnsi="Times New Roman" w:cs="Times New Roman"/>
+          <w:b/>
+        </w:rPr>
+        <w:t>Fig 5</w:t>
+      </w:r>
+      <w:r>
+        <w:rPr>
+          <w:rFonts w:ascii="Times New Roman" w:hAnsi="Times New Roman" w:cs="Times New Roman"/>
+          <w:b/>
+        </w:rPr>
+        <w:t>.</w:t>
       </w:r>
     </w:p>
     <w:p>
@@ -1527,8 +1598,8 @@
       <w:pPr>
         <w:pStyle w:val="ListParagraph"/>
         <w:numPr>
-          <w:ilvl w:val="0"/>
-          <w:numId w:val="3"/>
+          <w:ilvl w:val="1"/>
+          <w:numId w:val="6"/>
         </w:numPr>
         <w:jc w:val="both"/>
         <w:rPr>
@@ -1566,7 +1637,20 @@
         <w:rPr>
           <w:rFonts w:ascii="Times New Roman" w:hAnsi="Times New Roman" w:cs="Times New Roman"/>
         </w:rPr>
-        <w:t xml:space="preserve"> we now have 7 categories with 16 covariates with least collinearity. They are as follows:</w:t>
+        <w:t xml:space="preserve"> we now have 7 categories with 16 covariates with least collinearity. They are as </w:t>
+      </w:r>
+      <w:r>
+        <w:rPr>
+          <w:rFonts w:ascii="Times New Roman" w:hAnsi="Times New Roman" w:cs="Times New Roman"/>
+        </w:rPr>
+        <w:t xml:space="preserve">in </w:t>
+      </w:r>
+      <w:r>
+        <w:rPr>
+          <w:rFonts w:ascii="Times New Roman" w:hAnsi="Times New Roman" w:cs="Times New Roman"/>
+          <w:b/>
+        </w:rPr>
+        <w:t>Table 1.</w:t>
       </w:r>
     </w:p>
     <w:p>
@@ -2027,11 +2111,105 @@
           <w:rFonts w:ascii="Times New Roman" w:hAnsi="Times New Roman" w:cs="Times New Roman"/>
         </w:rPr>
       </w:pPr>
-      <w:r>
-        <w:rPr>
-          <w:rFonts w:ascii="Times New Roman" w:hAnsi="Times New Roman" w:cs="Times New Roman"/>
-        </w:rPr>
-        <w:t>Below I have tried to analyze how the covariates are related to each other within the</w:t>
+    </w:p>
+    <w:p>
+      <w:pPr>
+        <w:jc w:val="both"/>
+        <w:rPr>
+          <w:rFonts w:ascii="Times New Roman" w:hAnsi="Times New Roman" w:cs="Times New Roman"/>
+        </w:rPr>
+      </w:pPr>
+    </w:p>
+    <w:p>
+      <w:pPr>
+        <w:jc w:val="both"/>
+        <w:rPr>
+          <w:rFonts w:ascii="Times New Roman" w:hAnsi="Times New Roman" w:cs="Times New Roman"/>
+        </w:rPr>
+      </w:pPr>
+    </w:p>
+    <w:p>
+      <w:pPr>
+        <w:jc w:val="both"/>
+        <w:rPr>
+          <w:rFonts w:ascii="Times New Roman" w:hAnsi="Times New Roman" w:cs="Times New Roman"/>
+        </w:rPr>
+      </w:pPr>
+    </w:p>
+    <w:p>
+      <w:pPr>
+        <w:jc w:val="both"/>
+        <w:rPr>
+          <w:rFonts w:ascii="Times New Roman" w:hAnsi="Times New Roman" w:cs="Times New Roman"/>
+        </w:rPr>
+      </w:pPr>
+    </w:p>
+    <w:p>
+      <w:pPr>
+        <w:jc w:val="both"/>
+        <w:rPr>
+          <w:rFonts w:ascii="Times New Roman" w:hAnsi="Times New Roman" w:cs="Times New Roman"/>
+        </w:rPr>
+      </w:pPr>
+    </w:p>
+    <w:p>
+      <w:pPr>
+        <w:jc w:val="both"/>
+        <w:rPr>
+          <w:rFonts w:ascii="Times New Roman" w:hAnsi="Times New Roman" w:cs="Times New Roman"/>
+        </w:rPr>
+      </w:pPr>
+    </w:p>
+    <w:p>
+      <w:pPr>
+        <w:jc w:val="both"/>
+        <w:rPr>
+          <w:rFonts w:ascii="Times New Roman" w:hAnsi="Times New Roman" w:cs="Times New Roman"/>
+        </w:rPr>
+      </w:pPr>
+    </w:p>
+    <w:p>
+      <w:pPr>
+        <w:jc w:val="both"/>
+        <w:rPr>
+          <w:rFonts w:ascii="Times New Roman" w:hAnsi="Times New Roman" w:cs="Times New Roman"/>
+        </w:rPr>
+      </w:pPr>
+    </w:p>
+    <w:p>
+      <w:pPr>
+        <w:jc w:val="both"/>
+        <w:rPr>
+          <w:rFonts w:ascii="Times New Roman" w:hAnsi="Times New Roman" w:cs="Times New Roman"/>
+        </w:rPr>
+      </w:pPr>
+    </w:p>
+    <w:p>
+      <w:pPr>
+        <w:jc w:val="both"/>
+        <w:rPr>
+          <w:rFonts w:ascii="Times New Roman" w:hAnsi="Times New Roman" w:cs="Times New Roman"/>
+        </w:rPr>
+      </w:pPr>
+      <w:r>
+        <w:rPr>
+          <w:rFonts w:ascii="Times New Roman" w:hAnsi="Times New Roman" w:cs="Times New Roman"/>
+        </w:rPr>
+        <w:lastRenderedPageBreak/>
+        <w:t xml:space="preserve">In </w:t>
+      </w:r>
+      <w:r>
+        <w:rPr>
+          <w:rFonts w:ascii="Times New Roman" w:hAnsi="Times New Roman" w:cs="Times New Roman"/>
+          <w:b/>
+        </w:rPr>
+        <w:t>Fig 6,</w:t>
+      </w:r>
+      <w:r>
+        <w:rPr>
+          <w:rFonts w:ascii="Times New Roman" w:hAnsi="Times New Roman" w:cs="Times New Roman"/>
+        </w:rPr>
+        <w:t xml:space="preserve"> I have tried to analyze how the covariates are related to each other within the</w:t>
       </w:r>
       <w:r>
         <w:rPr>
@@ -2067,7 +2245,7 @@
         <w:rPr>
           <w:rFonts w:ascii="Times New Roman" w:hAnsi="Times New Roman" w:cs="Times New Roman"/>
         </w:rPr>
-        <w:t>:</w:t>
+        <w:t>.</w:t>
       </w:r>
     </w:p>
     <w:p>
@@ -2264,15 +2442,14 @@
         <w:rPr>
           <w:noProof/>
         </w:rPr>
-        <w:lastRenderedPageBreak/>
         <w:drawing>
-          <wp:anchor distT="0" distB="0" distL="114300" distR="114300" simplePos="0" relativeHeight="251660288" behindDoc="0" locked="0" layoutInCell="1" allowOverlap="1" wp14:anchorId="4D497B1A" wp14:editId="2275A909">
+          <wp:anchor distT="0" distB="0" distL="114300" distR="114300" simplePos="0" relativeHeight="251660288" behindDoc="0" locked="0" layoutInCell="1" allowOverlap="1" wp14:anchorId="4D497B1A" wp14:editId="2C564E98">
             <wp:simplePos x="0" y="0"/>
             <wp:positionH relativeFrom="column">
-              <wp:posOffset>3463290</wp:posOffset>
+              <wp:posOffset>3515360</wp:posOffset>
             </wp:positionH>
             <wp:positionV relativeFrom="paragraph">
-              <wp:posOffset>46517</wp:posOffset>
+              <wp:posOffset>1580243</wp:posOffset>
             </wp:positionV>
             <wp:extent cx="2767965" cy="1423670"/>
             <wp:effectExtent l="19050" t="57150" r="108585" b="81280"/>
@@ -2662,8 +2839,8 @@
       <w:pPr>
         <w:pStyle w:val="ListParagraph"/>
         <w:numPr>
-          <w:ilvl w:val="0"/>
-          <w:numId w:val="3"/>
+          <w:ilvl w:val="1"/>
+          <w:numId w:val="6"/>
         </w:numPr>
         <w:jc w:val="both"/>
         <w:rPr>
@@ -2764,13 +2941,6 @@
         <w:rPr>
           <w:rFonts w:ascii="Times New Roman" w:hAnsi="Times New Roman" w:cs="Times New Roman"/>
           <w:b/>
-        </w:rPr>
-        <w:t>-</w:t>
-      </w:r>
-      <w:r>
-        <w:rPr>
-          <w:rFonts w:ascii="Times New Roman" w:hAnsi="Times New Roman" w:cs="Times New Roman"/>
-          <w:b/>
           <w:color w:val="FF0000"/>
         </w:rPr>
         <w:t xml:space="preserve"> </w:t>
@@ -3148,8 +3318,8 @@
       <w:pPr>
         <w:pStyle w:val="ListParagraph"/>
         <w:numPr>
-          <w:ilvl w:val="0"/>
-          <w:numId w:val="3"/>
+          <w:ilvl w:val="1"/>
+          <w:numId w:val="6"/>
         </w:numPr>
         <w:jc w:val="both"/>
         <w:rPr>
@@ -3163,7 +3333,7 @@
           <w:b/>
         </w:rPr>
         <w:lastRenderedPageBreak/>
-        <w:t>Pairwise t-test (by Region)-</w:t>
+        <w:t>Pairwise t-test (by Region)</w:t>
       </w:r>
     </w:p>
     <w:p>
@@ -3662,8 +3832,8 @@
       <w:pPr>
         <w:pStyle w:val="ListParagraph"/>
         <w:numPr>
-          <w:ilvl w:val="0"/>
-          <w:numId w:val="3"/>
+          <w:ilvl w:val="1"/>
+          <w:numId w:val="6"/>
         </w:numPr>
         <w:jc w:val="both"/>
         <w:rPr>
@@ -3693,17 +3863,6 @@
         </w:rPr>
         <w:t xml:space="preserve">Covariates (16) </w:t>
       </w:r>
-    </w:p>
-    <w:p>
-      <w:pPr>
-        <w:pStyle w:val="ListParagraph"/>
-        <w:ind w:left="360"/>
-        <w:jc w:val="both"/>
-        <w:rPr>
-          <w:rFonts w:ascii="Times New Roman" w:hAnsi="Times New Roman" w:cs="Times New Roman"/>
-          <w:b/>
-        </w:rPr>
-      </w:pPr>
       <w:r>
         <w:rPr>
           <w:rFonts w:ascii="Times New Roman" w:hAnsi="Times New Roman" w:cs="Times New Roman"/>
@@ -3721,13 +3880,6 @@
           <w:rFonts w:ascii="Times New Roman" w:hAnsi="Times New Roman" w:cs="Times New Roman"/>
         </w:rPr>
         <w:t>by Using Linear Model Instead of Nonlinear GAM Used in the Paper)</w:t>
-      </w:r>
-      <w:r>
-        <w:rPr>
-          <w:rFonts w:ascii="Times New Roman" w:hAnsi="Times New Roman" w:cs="Times New Roman"/>
-          <w:b/>
-        </w:rPr>
-        <w:t>-</w:t>
       </w:r>
     </w:p>
     <w:p>
@@ -4297,48 +4449,48 @@
         <w:rPr>
           <w:rFonts w:ascii="Times New Roman" w:hAnsi="Times New Roman" w:cs="Times New Roman"/>
         </w:rPr>
+        <w:t>However, in my experimental setup</w:t>
+      </w:r>
+      <w:r>
+        <w:rPr>
+          <w:rFonts w:ascii="Times New Roman" w:hAnsi="Times New Roman" w:cs="Times New Roman"/>
+        </w:rPr>
+        <w:t>,</w:t>
+      </w:r>
+      <w:r>
+        <w:rPr>
+          <w:rFonts w:ascii="Times New Roman" w:hAnsi="Times New Roman" w:cs="Times New Roman"/>
+        </w:rPr>
+        <w:t xml:space="preserve"> I have used linear regression model to regress on the reproduction number, R0 from each covariate and the results are given in </w:t>
+      </w:r>
+      <w:r>
+        <w:rPr>
+          <w:rFonts w:ascii="Times New Roman" w:hAnsi="Times New Roman" w:cs="Times New Roman"/>
+          <w:b/>
+        </w:rPr>
+        <w:t>Fig 11</w:t>
+      </w:r>
+      <w:r>
+        <w:rPr>
+          <w:rFonts w:ascii="Times New Roman" w:hAnsi="Times New Roman" w:cs="Times New Roman"/>
+        </w:rPr>
+        <w:t>.</w:t>
+      </w:r>
+    </w:p>
+    <w:p>
+      <w:pPr>
+        <w:pStyle w:val="ListParagraph"/>
+        <w:jc w:val="both"/>
+        <w:rPr>
+          <w:rFonts w:ascii="Times New Roman" w:hAnsi="Times New Roman" w:cs="Times New Roman"/>
+          <w:b/>
+        </w:rPr>
+      </w:pPr>
+      <w:r>
+        <w:rPr>
+          <w:noProof/>
+        </w:rPr>
         <w:lastRenderedPageBreak/>
-        <w:t>However, in my experimental setup</w:t>
-      </w:r>
-      <w:r>
-        <w:rPr>
-          <w:rFonts w:ascii="Times New Roman" w:hAnsi="Times New Roman" w:cs="Times New Roman"/>
-        </w:rPr>
-        <w:t>,</w:t>
-      </w:r>
-      <w:r>
-        <w:rPr>
-          <w:rFonts w:ascii="Times New Roman" w:hAnsi="Times New Roman" w:cs="Times New Roman"/>
-        </w:rPr>
-        <w:t xml:space="preserve"> I have used linear regression model to regress on the reproduction number, R0 from each covariate and the results are given in </w:t>
-      </w:r>
-      <w:r>
-        <w:rPr>
-          <w:rFonts w:ascii="Times New Roman" w:hAnsi="Times New Roman" w:cs="Times New Roman"/>
-          <w:b/>
-        </w:rPr>
-        <w:t>Fig 11</w:t>
-      </w:r>
-      <w:r>
-        <w:rPr>
-          <w:rFonts w:ascii="Times New Roman" w:hAnsi="Times New Roman" w:cs="Times New Roman"/>
-        </w:rPr>
-        <w:t>.</w:t>
-      </w:r>
-    </w:p>
-    <w:p>
-      <w:pPr>
-        <w:pStyle w:val="ListParagraph"/>
-        <w:jc w:val="both"/>
-        <w:rPr>
-          <w:rFonts w:ascii="Times New Roman" w:hAnsi="Times New Roman" w:cs="Times New Roman"/>
-          <w:b/>
-        </w:rPr>
-      </w:pPr>
-      <w:r>
-        <w:rPr>
-          <w:noProof/>
-        </w:rPr>
         <w:drawing>
           <wp:inline distT="0" distB="0" distL="0" distR="0" wp14:anchorId="4F88E7E4" wp14:editId="7392EDF4">
             <wp:extent cx="5943600" cy="5943600"/>
@@ -4509,12 +4661,28 @@
           <w:b/>
         </w:rPr>
       </w:pPr>
+    </w:p>
+    <w:p>
+      <w:pPr>
+        <w:jc w:val="both"/>
+        <w:rPr>
+          <w:rFonts w:ascii="Times New Roman" w:hAnsi="Times New Roman" w:cs="Times New Roman"/>
+          <w:b/>
+        </w:rPr>
+      </w:pPr>
       <w:r>
         <w:rPr>
           <w:rFonts w:ascii="Times New Roman" w:hAnsi="Times New Roman" w:cs="Times New Roman"/>
           <w:b/>
         </w:rPr>
         <w:lastRenderedPageBreak/>
+        <w:t xml:space="preserve">3 </w:t>
+      </w:r>
+      <w:r>
+        <w:rPr>
+          <w:rFonts w:ascii="Times New Roman" w:hAnsi="Times New Roman" w:cs="Times New Roman"/>
+          <w:b/>
+        </w:rPr>
         <w:t>Discussion</w:t>
       </w:r>
       <w:r>
@@ -4529,618 +4697,8 @@
           <w:rFonts w:ascii="Times New Roman" w:hAnsi="Times New Roman" w:cs="Times New Roman"/>
           <w:b/>
         </w:rPr>
-        <w:t>Limitations &amp; Concluding Remarks:</w:t>
-      </w:r>
-    </w:p>
-    <w:p>
-      <w:pPr>
-        <w:jc w:val="both"/>
-        <w:rPr>
-          <w:rFonts w:ascii="Times New Roman" w:hAnsi="Times New Roman" w:cs="Times New Roman"/>
-        </w:rPr>
-      </w:pPr>
-      <w:r>
-        <w:rPr>
-          <w:rFonts w:ascii="Times New Roman" w:hAnsi="Times New Roman" w:cs="Times New Roman"/>
-        </w:rPr>
-        <w:t xml:space="preserve">Based on the </w:t>
-      </w:r>
-      <w:r>
-        <w:rPr>
-          <w:rFonts w:ascii="Times New Roman" w:hAnsi="Times New Roman" w:cs="Times New Roman"/>
-        </w:rPr>
-        <w:t>observation</w:t>
-      </w:r>
-      <w:r>
-        <w:rPr>
-          <w:rFonts w:ascii="Times New Roman" w:hAnsi="Times New Roman" w:cs="Times New Roman"/>
-        </w:rPr>
-        <w:t>s</w:t>
-      </w:r>
-      <w:r>
-        <w:rPr>
-          <w:rFonts w:ascii="Times New Roman" w:hAnsi="Times New Roman" w:cs="Times New Roman"/>
-        </w:rPr>
-        <w:t xml:space="preserve"> from all these statistical analyses, it is clear that in the initial set</w:t>
-      </w:r>
-      <w:r>
-        <w:rPr>
-          <w:rFonts w:ascii="Times New Roman" w:hAnsi="Times New Roman" w:cs="Times New Roman"/>
-        </w:rPr>
-        <w:t>,</w:t>
-      </w:r>
-      <w:r>
-        <w:rPr>
-          <w:rFonts w:ascii="Times New Roman" w:hAnsi="Times New Roman" w:cs="Times New Roman"/>
-        </w:rPr>
-        <w:t xml:space="preserve"> there were several features that highly covarie</w:t>
-      </w:r>
-      <w:r>
-        <w:rPr>
-          <w:rFonts w:ascii="Times New Roman" w:hAnsi="Times New Roman" w:cs="Times New Roman"/>
-        </w:rPr>
-        <w:t>d</w:t>
-      </w:r>
-      <w:r>
-        <w:rPr>
-          <w:rFonts w:ascii="Times New Roman" w:hAnsi="Times New Roman" w:cs="Times New Roman"/>
-        </w:rPr>
-        <w:t xml:space="preserve"> with each other. As a result, any statistical</w:t>
-      </w:r>
-      <w:r>
-        <w:rPr>
-          <w:rFonts w:ascii="Times New Roman" w:hAnsi="Times New Roman" w:cs="Times New Roman"/>
-        </w:rPr>
-        <w:t xml:space="preserve"> inference we would have drawn with all those 29 covariates would not make much sense</w:t>
-      </w:r>
-      <w:r>
-        <w:rPr>
-          <w:rFonts w:ascii="Times New Roman" w:hAnsi="Times New Roman" w:cs="Times New Roman"/>
-        </w:rPr>
-        <w:t xml:space="preserve"> or may lead to misinterpretation</w:t>
-      </w:r>
-      <w:r>
-        <w:rPr>
-          <w:rFonts w:ascii="Times New Roman" w:hAnsi="Times New Roman" w:cs="Times New Roman"/>
-        </w:rPr>
-        <w:t xml:space="preserve">. The correlation matrix and PCA gives a good glimpse on which covariates should we be keeping and which we can discard. </w:t>
-      </w:r>
-    </w:p>
-    <w:p>
-      <w:pPr>
-        <w:jc w:val="both"/>
-        <w:rPr>
-          <w:rFonts w:ascii="Times New Roman" w:hAnsi="Times New Roman" w:cs="Times New Roman"/>
-        </w:rPr>
-      </w:pPr>
-      <w:r>
-        <w:rPr>
-          <w:rFonts w:ascii="Times New Roman" w:hAnsi="Times New Roman" w:cs="Times New Roman"/>
-        </w:rPr>
-        <w:t xml:space="preserve">Later on, in </w:t>
-      </w:r>
-      <w:r>
-        <w:rPr>
-          <w:rFonts w:ascii="Times New Roman" w:hAnsi="Times New Roman" w:cs="Times New Roman"/>
-          <w:b/>
-        </w:rPr>
-        <w:t>Fig 6</w:t>
-      </w:r>
-      <w:r>
-        <w:rPr>
-          <w:rFonts w:ascii="Times New Roman" w:hAnsi="Times New Roman" w:cs="Times New Roman"/>
-        </w:rPr>
-        <w:t>, we have seen a pairwise plotting for the 16 covariates grouped by the regions. The trend in those pairwise plots look much flatter in most cases which is an indication that the remaining covariates has less collinearity</w:t>
-      </w:r>
-      <w:r>
-        <w:rPr>
-          <w:rFonts w:ascii="Times New Roman" w:hAnsi="Times New Roman" w:cs="Times New Roman"/>
-        </w:rPr>
-        <w:t xml:space="preserve"> with respect to each other</w:t>
-      </w:r>
-      <w:r>
-        <w:rPr>
-          <w:rFonts w:ascii="Times New Roman" w:hAnsi="Times New Roman" w:cs="Times New Roman"/>
-        </w:rPr>
-        <w:t>.</w:t>
-      </w:r>
-    </w:p>
-    <w:p>
-      <w:pPr>
-        <w:jc w:val="both"/>
-        <w:rPr>
-          <w:rFonts w:ascii="Times New Roman" w:hAnsi="Times New Roman" w:cs="Times New Roman"/>
-        </w:rPr>
-      </w:pPr>
-      <w:r>
-        <w:rPr>
-          <w:rFonts w:ascii="Times New Roman" w:hAnsi="Times New Roman" w:cs="Times New Roman"/>
-        </w:rPr>
-        <w:t xml:space="preserve">In </w:t>
-      </w:r>
-      <w:r>
-        <w:rPr>
-          <w:rFonts w:ascii="Times New Roman" w:hAnsi="Times New Roman" w:cs="Times New Roman"/>
-          <w:b/>
-        </w:rPr>
-        <w:t>Fig 7</w:t>
-      </w:r>
-      <w:r>
-        <w:rPr>
-          <w:rFonts w:ascii="Times New Roman" w:hAnsi="Times New Roman" w:cs="Times New Roman"/>
-        </w:rPr>
-        <w:t xml:space="preserve"> and </w:t>
-      </w:r>
-      <w:r>
-        <w:rPr>
-          <w:rFonts w:ascii="Times New Roman" w:hAnsi="Times New Roman" w:cs="Times New Roman"/>
-          <w:b/>
-        </w:rPr>
-        <w:t>Fig 8</w:t>
-      </w:r>
-      <w:r>
-        <w:rPr>
-          <w:rFonts w:ascii="Times New Roman" w:hAnsi="Times New Roman" w:cs="Times New Roman"/>
-          <w:b/>
-        </w:rPr>
-        <w:t xml:space="preserve">, </w:t>
-      </w:r>
-      <w:r>
-        <w:rPr>
-          <w:rFonts w:ascii="Times New Roman" w:hAnsi="Times New Roman" w:cs="Times New Roman"/>
-        </w:rPr>
-        <w:t>it</w:t>
-      </w:r>
-      <w:r>
-        <w:rPr>
-          <w:rFonts w:ascii="Times New Roman" w:hAnsi="Times New Roman" w:cs="Times New Roman"/>
-        </w:rPr>
-        <w:t>’</w:t>
-      </w:r>
-      <w:r>
-        <w:rPr>
-          <w:rFonts w:ascii="Times New Roman" w:hAnsi="Times New Roman" w:cs="Times New Roman"/>
-        </w:rPr>
-        <w:t>s</w:t>
-      </w:r>
-      <w:r>
-        <w:rPr>
-          <w:rFonts w:ascii="Times New Roman" w:hAnsi="Times New Roman" w:cs="Times New Roman"/>
-        </w:rPr>
-        <w:t xml:space="preserve"> quite explicit that the principle component 1 and 2 do a pretty job on grouping the region-based samples. However, it seems like we see a better clustering of the samples in </w:t>
-      </w:r>
-      <w:r>
-        <w:rPr>
-          <w:rFonts w:ascii="Times New Roman" w:hAnsi="Times New Roman" w:cs="Times New Roman"/>
-          <w:b/>
-        </w:rPr>
-        <w:t>Fig 8</w:t>
-      </w:r>
-      <w:r>
-        <w:rPr>
-          <w:rFonts w:ascii="Times New Roman" w:hAnsi="Times New Roman" w:cs="Times New Roman"/>
-        </w:rPr>
-        <w:t xml:space="preserve"> than in </w:t>
-      </w:r>
-      <w:r>
-        <w:rPr>
-          <w:rFonts w:ascii="Times New Roman" w:hAnsi="Times New Roman" w:cs="Times New Roman"/>
-          <w:b/>
-        </w:rPr>
-        <w:t>Fig 7.</w:t>
-      </w:r>
-      <w:r>
-        <w:rPr>
-          <w:rFonts w:ascii="Times New Roman" w:hAnsi="Times New Roman" w:cs="Times New Roman"/>
-          <w:b/>
-        </w:rPr>
-        <w:t xml:space="preserve"> </w:t>
-      </w:r>
-      <w:r>
-        <w:rPr>
-          <w:rFonts w:ascii="Times New Roman" w:hAnsi="Times New Roman" w:cs="Times New Roman"/>
-        </w:rPr>
-        <w:t>In</w:t>
-      </w:r>
-      <w:r>
-        <w:rPr>
-          <w:rFonts w:ascii="Times New Roman" w:hAnsi="Times New Roman" w:cs="Times New Roman"/>
-          <w:b/>
-        </w:rPr>
-        <w:t xml:space="preserve"> Fig 8, </w:t>
-      </w:r>
-      <w:r>
-        <w:rPr>
-          <w:rFonts w:ascii="Times New Roman" w:hAnsi="Times New Roman" w:cs="Times New Roman"/>
-        </w:rPr>
-        <w:t>other than</w:t>
-      </w:r>
-      <w:r>
-        <w:rPr>
-          <w:rFonts w:ascii="Times New Roman" w:hAnsi="Times New Roman" w:cs="Times New Roman"/>
-        </w:rPr>
-        <w:t xml:space="preserve"> </w:t>
-      </w:r>
-      <w:r>
-        <w:rPr>
-          <w:rFonts w:ascii="Times New Roman" w:hAnsi="Times New Roman" w:cs="Times New Roman"/>
-        </w:rPr>
-        <w:t>‘</w:t>
-      </w:r>
-      <w:r>
-        <w:rPr>
-          <w:rFonts w:ascii="Times New Roman" w:hAnsi="Times New Roman" w:cs="Times New Roman"/>
-        </w:rPr>
-        <w:t>SA: South America</w:t>
-      </w:r>
-      <w:r>
-        <w:rPr>
-          <w:rFonts w:ascii="Times New Roman" w:hAnsi="Times New Roman" w:cs="Times New Roman"/>
-        </w:rPr>
-        <w:t>’</w:t>
-      </w:r>
-      <w:r>
-        <w:rPr>
-          <w:rFonts w:ascii="Times New Roman" w:hAnsi="Times New Roman" w:cs="Times New Roman"/>
-        </w:rPr>
-        <w:t xml:space="preserve"> region, every other samples seem to be clustered based on their regions where as in </w:t>
-      </w:r>
-      <w:r>
-        <w:rPr>
-          <w:rFonts w:ascii="Times New Roman" w:hAnsi="Times New Roman" w:cs="Times New Roman"/>
-          <w:b/>
-        </w:rPr>
-        <w:t>Fig 7,</w:t>
-      </w:r>
-      <w:r>
-        <w:rPr>
-          <w:rFonts w:ascii="Times New Roman" w:hAnsi="Times New Roman" w:cs="Times New Roman"/>
-          <w:b/>
-        </w:rPr>
-        <w:t xml:space="preserve"> </w:t>
-      </w:r>
-      <w:r>
-        <w:rPr>
-          <w:rFonts w:ascii="Times New Roman" w:hAnsi="Times New Roman" w:cs="Times New Roman"/>
-        </w:rPr>
-        <w:t>we see mismatches in couple of cases</w:t>
-      </w:r>
-      <w:r>
-        <w:rPr>
-          <w:rFonts w:ascii="Times New Roman" w:hAnsi="Times New Roman" w:cs="Times New Roman"/>
-        </w:rPr>
-        <w:t xml:space="preserve"> (</w:t>
-      </w:r>
-      <w:r>
-        <w:rPr>
-          <w:rFonts w:ascii="Times New Roman" w:hAnsi="Times New Roman" w:cs="Times New Roman"/>
-        </w:rPr>
-        <w:t>e.g. 3 different samples (green, red, and orange) are pretty close to each other than their own region-wise samples</w:t>
-      </w:r>
-      <w:r>
-        <w:rPr>
-          <w:rFonts w:ascii="Times New Roman" w:hAnsi="Times New Roman" w:cs="Times New Roman"/>
-        </w:rPr>
-        <w:t>)</w:t>
-      </w:r>
-      <w:r>
-        <w:rPr>
-          <w:rFonts w:ascii="Times New Roman" w:hAnsi="Times New Roman" w:cs="Times New Roman"/>
-        </w:rPr>
-        <w:t xml:space="preserve">. The reason we see a better clustering with </w:t>
-      </w:r>
-      <w:r>
-        <w:rPr>
-          <w:rFonts w:ascii="Times New Roman" w:hAnsi="Times New Roman" w:cs="Times New Roman"/>
-          <w:b/>
-        </w:rPr>
-        <w:t>Fig 8</w:t>
-      </w:r>
-      <w:r>
-        <w:rPr>
-          <w:rFonts w:ascii="Times New Roman" w:hAnsi="Times New Roman" w:cs="Times New Roman"/>
-        </w:rPr>
-        <w:t>,</w:t>
-      </w:r>
-      <w:r>
-        <w:rPr>
-          <w:rFonts w:ascii="Times New Roman" w:hAnsi="Times New Roman" w:cs="Times New Roman"/>
-        </w:rPr>
-        <w:t xml:space="preserve"> might be due to the fact that we use a selected set of 16 covariates in the corresponding PCA analysis </w:t>
-      </w:r>
-      <w:r>
-        <w:rPr>
-          <w:rFonts w:ascii="Times New Roman" w:hAnsi="Times New Roman" w:cs="Times New Roman"/>
-        </w:rPr>
-        <w:t>and as a result,</w:t>
-      </w:r>
-      <w:r>
-        <w:rPr>
-          <w:rFonts w:ascii="Times New Roman" w:hAnsi="Times New Roman" w:cs="Times New Roman"/>
-        </w:rPr>
-        <w:t xml:space="preserve"> there is least amount of collinearity among these covariates</w:t>
-      </w:r>
-      <w:r>
-        <w:rPr>
-          <w:rFonts w:ascii="Times New Roman" w:hAnsi="Times New Roman" w:cs="Times New Roman"/>
-        </w:rPr>
-        <w:t xml:space="preserve">, I believe the primary selection of the covariate set leads to a better component analysis and the distinction among the clusters are more explicit in </w:t>
-      </w:r>
-      <w:r>
-        <w:rPr>
-          <w:rFonts w:ascii="Times New Roman" w:hAnsi="Times New Roman" w:cs="Times New Roman"/>
-          <w:b/>
-        </w:rPr>
-        <w:t>Fig 8</w:t>
-      </w:r>
-      <w:r>
-        <w:rPr>
-          <w:rFonts w:ascii="Times New Roman" w:hAnsi="Times New Roman" w:cs="Times New Roman"/>
-        </w:rPr>
-        <w:t>.</w:t>
-      </w:r>
-    </w:p>
-    <w:p>
-      <w:pPr>
-        <w:jc w:val="both"/>
-        <w:rPr>
-          <w:rFonts w:ascii="Times New Roman" w:hAnsi="Times New Roman" w:cs="Times New Roman"/>
-        </w:rPr>
-      </w:pPr>
-      <w:r>
-        <w:rPr>
-          <w:rFonts w:ascii="Times New Roman" w:hAnsi="Times New Roman" w:cs="Times New Roman"/>
-        </w:rPr>
-        <w:t xml:space="preserve">In </w:t>
-      </w:r>
-      <w:r>
-        <w:rPr>
-          <w:rFonts w:ascii="Times New Roman" w:hAnsi="Times New Roman" w:cs="Times New Roman"/>
-          <w:b/>
-        </w:rPr>
-        <w:t>Fig 9</w:t>
-      </w:r>
-      <w:r>
-        <w:rPr>
-          <w:rFonts w:ascii="Times New Roman" w:hAnsi="Times New Roman" w:cs="Times New Roman"/>
-        </w:rPr>
-        <w:t>, we see the pairwise t-test based on the regions.</w:t>
-      </w:r>
-      <w:r>
-        <w:rPr>
-          <w:rFonts w:ascii="Times New Roman" w:hAnsi="Times New Roman" w:cs="Times New Roman"/>
-        </w:rPr>
-        <w:t xml:space="preserve"> Since we have used the reproduction number, R0 to regress on and the regions as the categories, from the values in the chart, it seems like most of these pairwise regions, the trend for the reproduction number, R0 are somewhat similar. As for 7 regions, we are considering 7C2 = 21 t-test</w:t>
-      </w:r>
-      <w:r>
-        <w:rPr>
-          <w:rFonts w:ascii="Times New Roman" w:hAnsi="Times New Roman" w:cs="Times New Roman"/>
-        </w:rPr>
-        <w:t>s.</w:t>
-      </w:r>
-      <w:r>
-        <w:rPr>
-          <w:rFonts w:ascii="Times New Roman" w:hAnsi="Times New Roman" w:cs="Times New Roman"/>
-        </w:rPr>
-        <w:t xml:space="preserve"> </w:t>
-      </w:r>
-      <w:r>
-        <w:rPr>
-          <w:rFonts w:ascii="Times New Roman" w:hAnsi="Times New Roman" w:cs="Times New Roman"/>
-        </w:rPr>
-        <w:t>T</w:t>
-      </w:r>
-      <w:r>
-        <w:rPr>
-          <w:rFonts w:ascii="Times New Roman" w:hAnsi="Times New Roman" w:cs="Times New Roman"/>
-        </w:rPr>
-        <w:t xml:space="preserve">herefore, we have used an adjusted p-values based on the BH or False Discovery Rate. However, out of those 21 pairs, the most significant cases we have found are with pair SA-AS and SA-EU with a </w:t>
-      </w:r>
-      <w:r>
-        <w:rPr>
-          <w:rFonts w:ascii="Times New Roman" w:hAnsi="Times New Roman" w:cs="Times New Roman"/>
-        </w:rPr>
-        <w:t>p-</w:t>
-      </w:r>
-      <w:r>
-        <w:rPr>
-          <w:rFonts w:ascii="Times New Roman" w:hAnsi="Times New Roman" w:cs="Times New Roman"/>
-        </w:rPr>
-        <w:t>value of 0.21.</w:t>
-      </w:r>
-    </w:p>
-    <w:p>
-      <w:pPr>
-        <w:jc w:val="both"/>
-        <w:rPr>
-          <w:rFonts w:ascii="Times New Roman" w:hAnsi="Times New Roman" w:cs="Times New Roman"/>
-        </w:rPr>
-      </w:pPr>
-      <w:r>
-        <w:rPr>
-          <w:rFonts w:ascii="Times New Roman" w:hAnsi="Times New Roman" w:cs="Times New Roman"/>
-        </w:rPr>
-        <w:t xml:space="preserve">In </w:t>
-      </w:r>
-      <w:r>
-        <w:rPr>
-          <w:rFonts w:ascii="Times New Roman" w:hAnsi="Times New Roman" w:cs="Times New Roman"/>
-          <w:b/>
-        </w:rPr>
-        <w:t>Fig 10</w:t>
-      </w:r>
-      <w:r>
-        <w:rPr>
-          <w:rFonts w:ascii="Times New Roman" w:hAnsi="Times New Roman" w:cs="Times New Roman"/>
-        </w:rPr>
-        <w:t xml:space="preserve">, we see the results from the baseline paper [1] that I have considered for this project whereas in </w:t>
-      </w:r>
-      <w:r>
-        <w:rPr>
-          <w:rFonts w:ascii="Times New Roman" w:hAnsi="Times New Roman" w:cs="Times New Roman"/>
-          <w:b/>
-        </w:rPr>
-        <w:t>Fig 11</w:t>
-      </w:r>
-      <w:r>
-        <w:rPr>
-          <w:rFonts w:ascii="Times New Roman" w:hAnsi="Times New Roman" w:cs="Times New Roman"/>
-        </w:rPr>
-        <w:t>, the results are from my</w:t>
-      </w:r>
-      <w:r>
-        <w:rPr>
-          <w:rFonts w:ascii="Times New Roman" w:hAnsi="Times New Roman" w:cs="Times New Roman"/>
-        </w:rPr>
-        <w:t xml:space="preserve"> own</w:t>
-      </w:r>
-      <w:r>
-        <w:rPr>
-          <w:rFonts w:ascii="Times New Roman" w:hAnsi="Times New Roman" w:cs="Times New Roman"/>
-        </w:rPr>
-        <w:t xml:space="preserve"> study with a similar experimental setup. In these studies, we try to look for the trend of the model by setting reproduction number, R0 as the target for each of those 16 selected covariates. Considering the results from the baseline paper [1] in </w:t>
-      </w:r>
-      <w:r>
-        <w:rPr>
-          <w:rFonts w:ascii="Times New Roman" w:hAnsi="Times New Roman" w:cs="Times New Roman"/>
-          <w:b/>
-        </w:rPr>
-        <w:t>Fig 10</w:t>
-      </w:r>
-      <w:r>
-        <w:rPr>
-          <w:rFonts w:ascii="Times New Roman" w:hAnsi="Times New Roman" w:cs="Times New Roman"/>
-        </w:rPr>
-        <w:t xml:space="preserve">, we can see that there are 4 covariates that are highly correlated with reproduction number, R0 where the p-values are below 0.10. On the other hand, based on my experimental results in </w:t>
-      </w:r>
-      <w:r>
-        <w:rPr>
-          <w:rFonts w:ascii="Times New Roman" w:hAnsi="Times New Roman" w:cs="Times New Roman"/>
-          <w:b/>
-        </w:rPr>
-        <w:t>Fig 11,</w:t>
-      </w:r>
-      <w:r>
-        <w:rPr>
-          <w:rFonts w:ascii="Times New Roman" w:hAnsi="Times New Roman" w:cs="Times New Roman"/>
-        </w:rPr>
-        <w:t xml:space="preserve"> there are 9 covariates that are highly correlated with the reproduction number, R0 where the p-values are below 0.10. Th</w:t>
-      </w:r>
-      <w:r>
-        <w:rPr>
-          <w:rFonts w:ascii="Times New Roman" w:hAnsi="Times New Roman" w:cs="Times New Roman"/>
-        </w:rPr>
-        <w:t xml:space="preserve">is set of 9 covariates includes the 4 covariates that appeared to be significant in </w:t>
-      </w:r>
-      <w:r>
-        <w:rPr>
-          <w:rFonts w:ascii="Times New Roman" w:hAnsi="Times New Roman" w:cs="Times New Roman"/>
-          <w:b/>
-        </w:rPr>
-        <w:t>Fig 10</w:t>
-      </w:r>
-      <w:r>
-        <w:rPr>
-          <w:rFonts w:ascii="Times New Roman" w:hAnsi="Times New Roman" w:cs="Times New Roman"/>
-        </w:rPr>
-        <w:t xml:space="preserve"> along with 5 additional ones. It is to be noted here that the study in the paper uses nonlinear model (GAM) to fit the data whereas in my case I have considered basic linear regression model.</w:t>
-      </w:r>
-    </w:p>
-    <w:p>
-      <w:pPr>
-        <w:jc w:val="both"/>
-        <w:rPr>
-          <w:rFonts w:ascii="Times New Roman" w:hAnsi="Times New Roman" w:cs="Times New Roman"/>
-        </w:rPr>
-      </w:pPr>
-      <w:r>
-        <w:rPr>
-          <w:rFonts w:ascii="Times New Roman" w:hAnsi="Times New Roman" w:cs="Times New Roman"/>
-        </w:rPr>
-        <w:t>Considering all these observations on the COVID-19 dataset I have considered for this project, it seems like we can learn a lot about the influence of all these social, economic, environmental factors</w:t>
-      </w:r>
-      <w:r>
-        <w:rPr>
-          <w:rFonts w:ascii="Times New Roman" w:hAnsi="Times New Roman" w:cs="Times New Roman"/>
-        </w:rPr>
-        <w:t xml:space="preserve">, about </w:t>
-      </w:r>
-      <w:r>
-        <w:rPr>
-          <w:rFonts w:ascii="Times New Roman" w:hAnsi="Times New Roman" w:cs="Times New Roman"/>
-        </w:rPr>
-        <w:t xml:space="preserve">how they are related </w:t>
-      </w:r>
-      <w:r>
-        <w:rPr>
-          <w:rFonts w:ascii="Times New Roman" w:hAnsi="Times New Roman" w:cs="Times New Roman"/>
-        </w:rPr>
-        <w:t xml:space="preserve">to each other, </w:t>
-      </w:r>
-      <w:r>
-        <w:rPr>
-          <w:rFonts w:ascii="Times New Roman" w:hAnsi="Times New Roman" w:cs="Times New Roman"/>
-        </w:rPr>
-        <w:t>and how impactful they are on the target or the reproduction number</w:t>
-      </w:r>
-      <w:r>
-        <w:rPr>
-          <w:rFonts w:ascii="Times New Roman" w:hAnsi="Times New Roman" w:cs="Times New Roman"/>
-        </w:rPr>
-        <w:t>, R0</w:t>
-      </w:r>
-      <w:r>
-        <w:rPr>
-          <w:rFonts w:ascii="Times New Roman" w:hAnsi="Times New Roman" w:cs="Times New Roman"/>
-        </w:rPr>
-        <w:t xml:space="preserve"> just by using the linear models. However, we also noticed some limitations specifically when we compare </w:t>
-      </w:r>
-      <w:r>
-        <w:rPr>
-          <w:rFonts w:ascii="Times New Roman" w:hAnsi="Times New Roman" w:cs="Times New Roman"/>
-          <w:b/>
-        </w:rPr>
-        <w:t>Fig 10</w:t>
-      </w:r>
-      <w:r>
-        <w:rPr>
-          <w:rFonts w:ascii="Times New Roman" w:hAnsi="Times New Roman" w:cs="Times New Roman"/>
-        </w:rPr>
-        <w:t xml:space="preserve"> and </w:t>
-      </w:r>
-      <w:r>
-        <w:rPr>
-          <w:rFonts w:ascii="Times New Roman" w:hAnsi="Times New Roman" w:cs="Times New Roman"/>
-          <w:b/>
-        </w:rPr>
-        <w:t>Fig 11</w:t>
-      </w:r>
-      <w:r>
-        <w:rPr>
-          <w:rFonts w:ascii="Times New Roman" w:hAnsi="Times New Roman" w:cs="Times New Roman"/>
-        </w:rPr>
-        <w:t xml:space="preserve">, it seems like we can learn more information or about the trend with nonlinear models. Although, using linear models gives us the benefit of having straightforward interpretability. </w:t>
-      </w:r>
-      <w:r>
-        <w:rPr>
-          <w:rFonts w:ascii="Times New Roman" w:hAnsi="Times New Roman" w:cs="Times New Roman"/>
-        </w:rPr>
-        <w:t xml:space="preserve">Finally, based on the results from the paper [1] and the statistical analyses with this project, we can say that these influencing factors has their own characteristics based on different regions, and any study with similar goals or aims should consider these factors before drawing </w:t>
-      </w:r>
-      <w:r>
-        <w:rPr>
-          <w:rFonts w:ascii="Times New Roman" w:hAnsi="Times New Roman" w:cs="Times New Roman"/>
-        </w:rPr>
-        <w:t>any inference or come to any conclusion.</w:t>
-      </w:r>
-    </w:p>
-    <w:p>
-      <w:pPr>
-        <w:jc w:val="both"/>
-        <w:rPr>
-          <w:rFonts w:ascii="Times New Roman" w:hAnsi="Times New Roman" w:cs="Times New Roman"/>
-        </w:rPr>
-      </w:pPr>
+        <w:t>Limitations &amp; Concluding Re</w:t>
+      </w:r>
       <w:bookmarkStart w:id="0" w:name="_GoBack"/>
       <w:bookmarkEnd w:id="0"/>
       <w:r>
@@ -5148,8 +4706,637 @@
           <w:rFonts w:ascii="Times New Roman" w:hAnsi="Times New Roman" w:cs="Times New Roman"/>
           <w:b/>
         </w:rPr>
+        <w:t>marks</w:t>
+      </w:r>
+    </w:p>
+    <w:p>
+      <w:pPr>
+        <w:jc w:val="both"/>
+        <w:rPr>
+          <w:rFonts w:ascii="Times New Roman" w:hAnsi="Times New Roman" w:cs="Times New Roman"/>
+        </w:rPr>
+      </w:pPr>
+      <w:r>
+        <w:rPr>
+          <w:rFonts w:ascii="Times New Roman" w:hAnsi="Times New Roman" w:cs="Times New Roman"/>
+        </w:rPr>
+        <w:t xml:space="preserve">Based on the </w:t>
+      </w:r>
+      <w:r>
+        <w:rPr>
+          <w:rFonts w:ascii="Times New Roman" w:hAnsi="Times New Roman" w:cs="Times New Roman"/>
+        </w:rPr>
+        <w:t>observation</w:t>
+      </w:r>
+      <w:r>
+        <w:rPr>
+          <w:rFonts w:ascii="Times New Roman" w:hAnsi="Times New Roman" w:cs="Times New Roman"/>
+        </w:rPr>
+        <w:t>s</w:t>
+      </w:r>
+      <w:r>
+        <w:rPr>
+          <w:rFonts w:ascii="Times New Roman" w:hAnsi="Times New Roman" w:cs="Times New Roman"/>
+        </w:rPr>
+        <w:t xml:space="preserve"> from all these statistical analyses, it is clear that in the initial set</w:t>
+      </w:r>
+      <w:r>
+        <w:rPr>
+          <w:rFonts w:ascii="Times New Roman" w:hAnsi="Times New Roman" w:cs="Times New Roman"/>
+        </w:rPr>
+        <w:t>,</w:t>
+      </w:r>
+      <w:r>
+        <w:rPr>
+          <w:rFonts w:ascii="Times New Roman" w:hAnsi="Times New Roman" w:cs="Times New Roman"/>
+        </w:rPr>
+        <w:t xml:space="preserve"> there were several features that highly covarie</w:t>
+      </w:r>
+      <w:r>
+        <w:rPr>
+          <w:rFonts w:ascii="Times New Roman" w:hAnsi="Times New Roman" w:cs="Times New Roman"/>
+        </w:rPr>
+        <w:t>d</w:t>
+      </w:r>
+      <w:r>
+        <w:rPr>
+          <w:rFonts w:ascii="Times New Roman" w:hAnsi="Times New Roman" w:cs="Times New Roman"/>
+        </w:rPr>
+        <w:t xml:space="preserve"> with each other. As a result, any statistical</w:t>
+      </w:r>
+      <w:r>
+        <w:rPr>
+          <w:rFonts w:ascii="Times New Roman" w:hAnsi="Times New Roman" w:cs="Times New Roman"/>
+        </w:rPr>
+        <w:t xml:space="preserve"> inference we would have drawn with all those 29 covariates would not make much sense</w:t>
+      </w:r>
+      <w:r>
+        <w:rPr>
+          <w:rFonts w:ascii="Times New Roman" w:hAnsi="Times New Roman" w:cs="Times New Roman"/>
+        </w:rPr>
+        <w:t xml:space="preserve"> or may lead to misinterpretation</w:t>
+      </w:r>
+      <w:r>
+        <w:rPr>
+          <w:rFonts w:ascii="Times New Roman" w:hAnsi="Times New Roman" w:cs="Times New Roman"/>
+        </w:rPr>
+        <w:t xml:space="preserve">. The correlation matrix and PCA </w:t>
+      </w:r>
+      <w:r>
+        <w:rPr>
+          <w:rFonts w:ascii="Times New Roman" w:hAnsi="Times New Roman" w:cs="Times New Roman"/>
+        </w:rPr>
+        <w:t>have given</w:t>
+      </w:r>
+      <w:r>
+        <w:rPr>
+          <w:rFonts w:ascii="Times New Roman" w:hAnsi="Times New Roman" w:cs="Times New Roman"/>
+        </w:rPr>
+        <w:t xml:space="preserve"> a good glimpse on which covariates should we be keeping and which we can discard. </w:t>
+      </w:r>
+    </w:p>
+    <w:p>
+      <w:pPr>
+        <w:jc w:val="both"/>
+        <w:rPr>
+          <w:rFonts w:ascii="Times New Roman" w:hAnsi="Times New Roman" w:cs="Times New Roman"/>
+        </w:rPr>
+      </w:pPr>
+      <w:r>
+        <w:rPr>
+          <w:rFonts w:ascii="Times New Roman" w:hAnsi="Times New Roman" w:cs="Times New Roman"/>
+        </w:rPr>
+        <w:t xml:space="preserve">Later on, in </w:t>
+      </w:r>
+      <w:r>
+        <w:rPr>
+          <w:rFonts w:ascii="Times New Roman" w:hAnsi="Times New Roman" w:cs="Times New Roman"/>
+          <w:b/>
+        </w:rPr>
+        <w:t>Fig 6</w:t>
+      </w:r>
+      <w:r>
+        <w:rPr>
+          <w:rFonts w:ascii="Times New Roman" w:hAnsi="Times New Roman" w:cs="Times New Roman"/>
+        </w:rPr>
+        <w:t>, we have seen a pairwise plotting for the 16 covariates grouped by the regions. The trend in those pairwise plots look much flatter in most cases which is an indication that the remaining covariates has less collinearity</w:t>
+      </w:r>
+      <w:r>
+        <w:rPr>
+          <w:rFonts w:ascii="Times New Roman" w:hAnsi="Times New Roman" w:cs="Times New Roman"/>
+        </w:rPr>
+        <w:t xml:space="preserve"> with respect to each other</w:t>
+      </w:r>
+      <w:r>
+        <w:rPr>
+          <w:rFonts w:ascii="Times New Roman" w:hAnsi="Times New Roman" w:cs="Times New Roman"/>
+        </w:rPr>
+        <w:t>.</w:t>
+      </w:r>
+    </w:p>
+    <w:p>
+      <w:pPr>
+        <w:jc w:val="both"/>
+        <w:rPr>
+          <w:rFonts w:ascii="Times New Roman" w:hAnsi="Times New Roman" w:cs="Times New Roman"/>
+        </w:rPr>
+      </w:pPr>
+      <w:r>
+        <w:rPr>
+          <w:rFonts w:ascii="Times New Roman" w:hAnsi="Times New Roman" w:cs="Times New Roman"/>
+        </w:rPr>
+        <w:t xml:space="preserve">In </w:t>
+      </w:r>
+      <w:r>
+        <w:rPr>
+          <w:rFonts w:ascii="Times New Roman" w:hAnsi="Times New Roman" w:cs="Times New Roman"/>
+          <w:b/>
+        </w:rPr>
+        <w:t>Fig 7</w:t>
+      </w:r>
+      <w:r>
+        <w:rPr>
+          <w:rFonts w:ascii="Times New Roman" w:hAnsi="Times New Roman" w:cs="Times New Roman"/>
+        </w:rPr>
+        <w:t xml:space="preserve"> and </w:t>
+      </w:r>
+      <w:r>
+        <w:rPr>
+          <w:rFonts w:ascii="Times New Roman" w:hAnsi="Times New Roman" w:cs="Times New Roman"/>
+          <w:b/>
+        </w:rPr>
+        <w:t>Fig 8</w:t>
+      </w:r>
+      <w:r>
+        <w:rPr>
+          <w:rFonts w:ascii="Times New Roman" w:hAnsi="Times New Roman" w:cs="Times New Roman"/>
+          <w:b/>
+        </w:rPr>
+        <w:t xml:space="preserve">, </w:t>
+      </w:r>
+      <w:r>
+        <w:rPr>
+          <w:rFonts w:ascii="Times New Roman" w:hAnsi="Times New Roman" w:cs="Times New Roman"/>
+        </w:rPr>
+        <w:t>it</w:t>
+      </w:r>
+      <w:r>
+        <w:rPr>
+          <w:rFonts w:ascii="Times New Roman" w:hAnsi="Times New Roman" w:cs="Times New Roman"/>
+        </w:rPr>
+        <w:t>’</w:t>
+      </w:r>
+      <w:r>
+        <w:rPr>
+          <w:rFonts w:ascii="Times New Roman" w:hAnsi="Times New Roman" w:cs="Times New Roman"/>
+        </w:rPr>
+        <w:t>s</w:t>
+      </w:r>
+      <w:r>
+        <w:rPr>
+          <w:rFonts w:ascii="Times New Roman" w:hAnsi="Times New Roman" w:cs="Times New Roman"/>
+        </w:rPr>
+        <w:t xml:space="preserve"> quite explicit that the principle component 1 and 2 do a pretty job on grouping the region-based samples. However, it seems like we see a better clustering of the samples in </w:t>
+      </w:r>
+      <w:r>
+        <w:rPr>
+          <w:rFonts w:ascii="Times New Roman" w:hAnsi="Times New Roman" w:cs="Times New Roman"/>
+          <w:b/>
+        </w:rPr>
+        <w:t>Fig 8</w:t>
+      </w:r>
+      <w:r>
+        <w:rPr>
+          <w:rFonts w:ascii="Times New Roman" w:hAnsi="Times New Roman" w:cs="Times New Roman"/>
+        </w:rPr>
+        <w:t xml:space="preserve"> than in </w:t>
+      </w:r>
+      <w:r>
+        <w:rPr>
+          <w:rFonts w:ascii="Times New Roman" w:hAnsi="Times New Roman" w:cs="Times New Roman"/>
+          <w:b/>
+        </w:rPr>
+        <w:t>Fig 7.</w:t>
+      </w:r>
+      <w:r>
+        <w:rPr>
+          <w:rFonts w:ascii="Times New Roman" w:hAnsi="Times New Roman" w:cs="Times New Roman"/>
+          <w:b/>
+        </w:rPr>
+        <w:t xml:space="preserve"> </w:t>
+      </w:r>
+      <w:r>
+        <w:rPr>
+          <w:rFonts w:ascii="Times New Roman" w:hAnsi="Times New Roman" w:cs="Times New Roman"/>
+        </w:rPr>
+        <w:t>In</w:t>
+      </w:r>
+      <w:r>
+        <w:rPr>
+          <w:rFonts w:ascii="Times New Roman" w:hAnsi="Times New Roman" w:cs="Times New Roman"/>
+          <w:b/>
+        </w:rPr>
+        <w:t xml:space="preserve"> Fig 8, </w:t>
+      </w:r>
+      <w:r>
+        <w:rPr>
+          <w:rFonts w:ascii="Times New Roman" w:hAnsi="Times New Roman" w:cs="Times New Roman"/>
+        </w:rPr>
+        <w:t>other than</w:t>
+      </w:r>
+      <w:r>
+        <w:rPr>
+          <w:rFonts w:ascii="Times New Roman" w:hAnsi="Times New Roman" w:cs="Times New Roman"/>
+        </w:rPr>
+        <w:t xml:space="preserve"> </w:t>
+      </w:r>
+      <w:r>
+        <w:rPr>
+          <w:rFonts w:ascii="Times New Roman" w:hAnsi="Times New Roman" w:cs="Times New Roman"/>
+        </w:rPr>
+        <w:t>‘</w:t>
+      </w:r>
+      <w:r>
+        <w:rPr>
+          <w:rFonts w:ascii="Times New Roman" w:hAnsi="Times New Roman" w:cs="Times New Roman"/>
+        </w:rPr>
+        <w:t>SA: South America</w:t>
+      </w:r>
+      <w:r>
+        <w:rPr>
+          <w:rFonts w:ascii="Times New Roman" w:hAnsi="Times New Roman" w:cs="Times New Roman"/>
+        </w:rPr>
+        <w:t>’</w:t>
+      </w:r>
+      <w:r>
+        <w:rPr>
+          <w:rFonts w:ascii="Times New Roman" w:hAnsi="Times New Roman" w:cs="Times New Roman"/>
+        </w:rPr>
+        <w:t xml:space="preserve"> region, every other samples seem to be clustered based on their regions where as in </w:t>
+      </w:r>
+      <w:r>
+        <w:rPr>
+          <w:rFonts w:ascii="Times New Roman" w:hAnsi="Times New Roman" w:cs="Times New Roman"/>
+          <w:b/>
+        </w:rPr>
+        <w:t>Fig 7,</w:t>
+      </w:r>
+      <w:r>
+        <w:rPr>
+          <w:rFonts w:ascii="Times New Roman" w:hAnsi="Times New Roman" w:cs="Times New Roman"/>
+          <w:b/>
+        </w:rPr>
+        <w:t xml:space="preserve"> </w:t>
+      </w:r>
+      <w:r>
+        <w:rPr>
+          <w:rFonts w:ascii="Times New Roman" w:hAnsi="Times New Roman" w:cs="Times New Roman"/>
+        </w:rPr>
+        <w:t>we see mismatches in couple of cases</w:t>
+      </w:r>
+      <w:r>
+        <w:rPr>
+          <w:rFonts w:ascii="Times New Roman" w:hAnsi="Times New Roman" w:cs="Times New Roman"/>
+        </w:rPr>
+        <w:t xml:space="preserve"> (</w:t>
+      </w:r>
+      <w:r>
+        <w:rPr>
+          <w:rFonts w:ascii="Times New Roman" w:hAnsi="Times New Roman" w:cs="Times New Roman"/>
+        </w:rPr>
+        <w:t>e.g. 3 different samples (green, red, and orange) are pretty close to each other than their own region-wise samples</w:t>
+      </w:r>
+      <w:r>
+        <w:rPr>
+          <w:rFonts w:ascii="Times New Roman" w:hAnsi="Times New Roman" w:cs="Times New Roman"/>
+        </w:rPr>
+        <w:t>)</w:t>
+      </w:r>
+      <w:r>
+        <w:rPr>
+          <w:rFonts w:ascii="Times New Roman" w:hAnsi="Times New Roman" w:cs="Times New Roman"/>
+        </w:rPr>
+        <w:t xml:space="preserve">. The reason we see a better clustering with </w:t>
+      </w:r>
+      <w:r>
+        <w:rPr>
+          <w:rFonts w:ascii="Times New Roman" w:hAnsi="Times New Roman" w:cs="Times New Roman"/>
+          <w:b/>
+        </w:rPr>
+        <w:t>Fig 8</w:t>
+      </w:r>
+      <w:r>
+        <w:rPr>
+          <w:rFonts w:ascii="Times New Roman" w:hAnsi="Times New Roman" w:cs="Times New Roman"/>
+        </w:rPr>
+        <w:t>,</w:t>
+      </w:r>
+      <w:r>
+        <w:rPr>
+          <w:rFonts w:ascii="Times New Roman" w:hAnsi="Times New Roman" w:cs="Times New Roman"/>
+        </w:rPr>
+        <w:t xml:space="preserve"> might be due to the fact that we use a selected set of 16 covariates in the corresponding PCA analysis </w:t>
+      </w:r>
+      <w:r>
+        <w:rPr>
+          <w:rFonts w:ascii="Times New Roman" w:hAnsi="Times New Roman" w:cs="Times New Roman"/>
+        </w:rPr>
+        <w:t>and as a result,</w:t>
+      </w:r>
+      <w:r>
+        <w:rPr>
+          <w:rFonts w:ascii="Times New Roman" w:hAnsi="Times New Roman" w:cs="Times New Roman"/>
+        </w:rPr>
+        <w:t xml:space="preserve"> there is least amount of collinearity among these covariates</w:t>
+      </w:r>
+      <w:r>
+        <w:rPr>
+          <w:rFonts w:ascii="Times New Roman" w:hAnsi="Times New Roman" w:cs="Times New Roman"/>
+        </w:rPr>
+        <w:t xml:space="preserve">, I believe the primary selection of the covariate set leads to a better component analysis and the distinction among the clusters are more explicit in </w:t>
+      </w:r>
+      <w:r>
+        <w:rPr>
+          <w:rFonts w:ascii="Times New Roman" w:hAnsi="Times New Roman" w:cs="Times New Roman"/>
+          <w:b/>
+        </w:rPr>
+        <w:t>Fig 8</w:t>
+      </w:r>
+      <w:r>
+        <w:rPr>
+          <w:rFonts w:ascii="Times New Roman" w:hAnsi="Times New Roman" w:cs="Times New Roman"/>
+        </w:rPr>
+        <w:t>.</w:t>
+      </w:r>
+    </w:p>
+    <w:p>
+      <w:pPr>
+        <w:jc w:val="both"/>
+        <w:rPr>
+          <w:rFonts w:ascii="Times New Roman" w:hAnsi="Times New Roman" w:cs="Times New Roman"/>
+        </w:rPr>
+      </w:pPr>
+      <w:r>
+        <w:rPr>
+          <w:rFonts w:ascii="Times New Roman" w:hAnsi="Times New Roman" w:cs="Times New Roman"/>
+        </w:rPr>
+        <w:t xml:space="preserve">In </w:t>
+      </w:r>
+      <w:r>
+        <w:rPr>
+          <w:rFonts w:ascii="Times New Roman" w:hAnsi="Times New Roman" w:cs="Times New Roman"/>
+          <w:b/>
+        </w:rPr>
+        <w:t>Fig 9</w:t>
+      </w:r>
+      <w:r>
+        <w:rPr>
+          <w:rFonts w:ascii="Times New Roman" w:hAnsi="Times New Roman" w:cs="Times New Roman"/>
+        </w:rPr>
+        <w:t>, we see the pairwise t-test based on the regions.</w:t>
+      </w:r>
+      <w:r>
+        <w:rPr>
+          <w:rFonts w:ascii="Times New Roman" w:hAnsi="Times New Roman" w:cs="Times New Roman"/>
+        </w:rPr>
+        <w:t xml:space="preserve"> Since we have used the reproduction number, R0 to regress on and the regions as the categories, from the values in the chart, it seems like most of these pairwise regions, the trend for the reproduction number, R0 are somewhat similar. As for 7 regions, we are considering 7C2 = 21 t-test</w:t>
+      </w:r>
+      <w:r>
+        <w:rPr>
+          <w:rFonts w:ascii="Times New Roman" w:hAnsi="Times New Roman" w:cs="Times New Roman"/>
+        </w:rPr>
+        <w:t>s.</w:t>
+      </w:r>
+      <w:r>
+        <w:rPr>
+          <w:rFonts w:ascii="Times New Roman" w:hAnsi="Times New Roman" w:cs="Times New Roman"/>
+        </w:rPr>
+        <w:t xml:space="preserve"> </w:t>
+      </w:r>
+      <w:r>
+        <w:rPr>
+          <w:rFonts w:ascii="Times New Roman" w:hAnsi="Times New Roman" w:cs="Times New Roman"/>
+        </w:rPr>
+        <w:t>T</w:t>
+      </w:r>
+      <w:r>
+        <w:rPr>
+          <w:rFonts w:ascii="Times New Roman" w:hAnsi="Times New Roman" w:cs="Times New Roman"/>
+        </w:rPr>
+        <w:t xml:space="preserve">herefore, we have used an adjusted p-values based on the BH or False Discovery Rate. However, out of those 21 pairs, the most significant cases we have found are with pair SA-AS and SA-EU with a </w:t>
+      </w:r>
+      <w:r>
+        <w:rPr>
+          <w:rFonts w:ascii="Times New Roman" w:hAnsi="Times New Roman" w:cs="Times New Roman"/>
+        </w:rPr>
+        <w:t>p-</w:t>
+      </w:r>
+      <w:r>
+        <w:rPr>
+          <w:rFonts w:ascii="Times New Roman" w:hAnsi="Times New Roman" w:cs="Times New Roman"/>
+        </w:rPr>
+        <w:t>value of 0.21.</w:t>
+      </w:r>
+    </w:p>
+    <w:p>
+      <w:pPr>
+        <w:jc w:val="both"/>
+        <w:rPr>
+          <w:rFonts w:ascii="Times New Roman" w:hAnsi="Times New Roman" w:cs="Times New Roman"/>
+        </w:rPr>
+      </w:pPr>
+      <w:r>
+        <w:rPr>
+          <w:rFonts w:ascii="Times New Roman" w:hAnsi="Times New Roman" w:cs="Times New Roman"/>
+        </w:rPr>
+        <w:t xml:space="preserve">In </w:t>
+      </w:r>
+      <w:r>
+        <w:rPr>
+          <w:rFonts w:ascii="Times New Roman" w:hAnsi="Times New Roman" w:cs="Times New Roman"/>
+          <w:b/>
+        </w:rPr>
+        <w:t>Fig 10</w:t>
+      </w:r>
+      <w:r>
+        <w:rPr>
+          <w:rFonts w:ascii="Times New Roman" w:hAnsi="Times New Roman" w:cs="Times New Roman"/>
+        </w:rPr>
+        <w:t xml:space="preserve">, we see the results from the baseline paper [1] that I have considered for this project whereas in </w:t>
+      </w:r>
+      <w:r>
+        <w:rPr>
+          <w:rFonts w:ascii="Times New Roman" w:hAnsi="Times New Roman" w:cs="Times New Roman"/>
+          <w:b/>
+        </w:rPr>
+        <w:t>Fig 11</w:t>
+      </w:r>
+      <w:r>
+        <w:rPr>
+          <w:rFonts w:ascii="Times New Roman" w:hAnsi="Times New Roman" w:cs="Times New Roman"/>
+        </w:rPr>
+        <w:t>, the results are from my</w:t>
+      </w:r>
+      <w:r>
+        <w:rPr>
+          <w:rFonts w:ascii="Times New Roman" w:hAnsi="Times New Roman" w:cs="Times New Roman"/>
+        </w:rPr>
+        <w:t xml:space="preserve"> own</w:t>
+      </w:r>
+      <w:r>
+        <w:rPr>
+          <w:rFonts w:ascii="Times New Roman" w:hAnsi="Times New Roman" w:cs="Times New Roman"/>
+        </w:rPr>
+        <w:t xml:space="preserve"> study with a similar experimental setup. In these studies, we try to look for the trend of the model by setting reproduction number, R0 as the target for each of those 16 selected covariates. Considering the results from the baseline paper [1] in </w:t>
+      </w:r>
+      <w:r>
+        <w:rPr>
+          <w:rFonts w:ascii="Times New Roman" w:hAnsi="Times New Roman" w:cs="Times New Roman"/>
+          <w:b/>
+        </w:rPr>
+        <w:t>Fig 10</w:t>
+      </w:r>
+      <w:r>
+        <w:rPr>
+          <w:rFonts w:ascii="Times New Roman" w:hAnsi="Times New Roman" w:cs="Times New Roman"/>
+        </w:rPr>
+        <w:t xml:space="preserve">, we can see that there are 4 covariates that are highly correlated with reproduction number, R0 where the p-values are below 0.10. On the other hand, based on my experimental results in </w:t>
+      </w:r>
+      <w:r>
+        <w:rPr>
+          <w:rFonts w:ascii="Times New Roman" w:hAnsi="Times New Roman" w:cs="Times New Roman"/>
+          <w:b/>
+        </w:rPr>
+        <w:t>Fig 11,</w:t>
+      </w:r>
+      <w:r>
+        <w:rPr>
+          <w:rFonts w:ascii="Times New Roman" w:hAnsi="Times New Roman" w:cs="Times New Roman"/>
+        </w:rPr>
+        <w:t xml:space="preserve"> there are 9 covariates that are highly correlated with the reproduction number, R0 where the p-values are below 0.10. Th</w:t>
+      </w:r>
+      <w:r>
+        <w:rPr>
+          <w:rFonts w:ascii="Times New Roman" w:hAnsi="Times New Roman" w:cs="Times New Roman"/>
+        </w:rPr>
+        <w:t xml:space="preserve">is set of 9 covariates includes the 4 covariates that appeared to be significant in </w:t>
+      </w:r>
+      <w:r>
+        <w:rPr>
+          <w:rFonts w:ascii="Times New Roman" w:hAnsi="Times New Roman" w:cs="Times New Roman"/>
+          <w:b/>
+        </w:rPr>
+        <w:t>Fig 10</w:t>
+      </w:r>
+      <w:r>
+        <w:rPr>
+          <w:rFonts w:ascii="Times New Roman" w:hAnsi="Times New Roman" w:cs="Times New Roman"/>
+        </w:rPr>
+        <w:t xml:space="preserve"> along with 5 additional ones. It is to be noted here that the study in the paper uses nonlinear model (GAM) to fit the data whereas in my case I have considered basic linear regression model.</w:t>
+      </w:r>
+    </w:p>
+    <w:p>
+      <w:pPr>
+        <w:jc w:val="both"/>
+        <w:rPr>
+          <w:rFonts w:ascii="Times New Roman" w:hAnsi="Times New Roman" w:cs="Times New Roman"/>
+        </w:rPr>
+      </w:pPr>
+      <w:r>
+        <w:rPr>
+          <w:rFonts w:ascii="Times New Roman" w:hAnsi="Times New Roman" w:cs="Times New Roman"/>
+        </w:rPr>
+        <w:t>Considering all these observations on the COVID-19 dataset I have considered for this project, it seems like we can learn a lot about the influence of all these social, economic, environmental factors</w:t>
+      </w:r>
+      <w:r>
+        <w:rPr>
+          <w:rFonts w:ascii="Times New Roman" w:hAnsi="Times New Roman" w:cs="Times New Roman"/>
+        </w:rPr>
+        <w:t xml:space="preserve">, about </w:t>
+      </w:r>
+      <w:r>
+        <w:rPr>
+          <w:rFonts w:ascii="Times New Roman" w:hAnsi="Times New Roman" w:cs="Times New Roman"/>
+        </w:rPr>
+        <w:t xml:space="preserve">how they are related </w:t>
+      </w:r>
+      <w:r>
+        <w:rPr>
+          <w:rFonts w:ascii="Times New Roman" w:hAnsi="Times New Roman" w:cs="Times New Roman"/>
+        </w:rPr>
+        <w:t xml:space="preserve">to each other, </w:t>
+      </w:r>
+      <w:r>
+        <w:rPr>
+          <w:rFonts w:ascii="Times New Roman" w:hAnsi="Times New Roman" w:cs="Times New Roman"/>
+        </w:rPr>
+        <w:t>and how impactful they are on the target or the reproduction number</w:t>
+      </w:r>
+      <w:r>
+        <w:rPr>
+          <w:rFonts w:ascii="Times New Roman" w:hAnsi="Times New Roman" w:cs="Times New Roman"/>
+        </w:rPr>
+        <w:t>, R0</w:t>
+      </w:r>
+      <w:r>
+        <w:rPr>
+          <w:rFonts w:ascii="Times New Roman" w:hAnsi="Times New Roman" w:cs="Times New Roman"/>
+        </w:rPr>
+        <w:t xml:space="preserve"> just by using the linear models. However, we also noticed some limitations specifically when we compare </w:t>
+      </w:r>
+      <w:r>
+        <w:rPr>
+          <w:rFonts w:ascii="Times New Roman" w:hAnsi="Times New Roman" w:cs="Times New Roman"/>
+          <w:b/>
+        </w:rPr>
+        <w:t>Fig 10</w:t>
+      </w:r>
+      <w:r>
+        <w:rPr>
+          <w:rFonts w:ascii="Times New Roman" w:hAnsi="Times New Roman" w:cs="Times New Roman"/>
+        </w:rPr>
+        <w:t xml:space="preserve"> and </w:t>
+      </w:r>
+      <w:r>
+        <w:rPr>
+          <w:rFonts w:ascii="Times New Roman" w:hAnsi="Times New Roman" w:cs="Times New Roman"/>
+          <w:b/>
+        </w:rPr>
+        <w:t>Fig 11</w:t>
+      </w:r>
+      <w:r>
+        <w:rPr>
+          <w:rFonts w:ascii="Times New Roman" w:hAnsi="Times New Roman" w:cs="Times New Roman"/>
+        </w:rPr>
+        <w:t xml:space="preserve">, it seems like we can learn more information or about the trend with nonlinear models. Although, using linear models gives us the benefit of having straightforward interpretability. </w:t>
+      </w:r>
+      <w:r>
+        <w:rPr>
+          <w:rFonts w:ascii="Times New Roman" w:hAnsi="Times New Roman" w:cs="Times New Roman"/>
+        </w:rPr>
+        <w:t xml:space="preserve">Finally, based on the results from the paper [1] and the statistical analyses with this project, we can say that these influencing factors has their own characteristics based on different regions, and any study with similar goals or aims should consider these factors before drawing </w:t>
+      </w:r>
+      <w:r>
+        <w:rPr>
+          <w:rFonts w:ascii="Times New Roman" w:hAnsi="Times New Roman" w:cs="Times New Roman"/>
+        </w:rPr>
+        <w:t>any inference or come to any conclusion.</w:t>
+      </w:r>
+    </w:p>
+    <w:p>
+      <w:pPr>
+        <w:jc w:val="both"/>
+        <w:rPr>
+          <w:rFonts w:ascii="Times New Roman" w:hAnsi="Times New Roman" w:cs="Times New Roman"/>
+        </w:rPr>
+      </w:pPr>
+      <w:r>
+        <w:rPr>
+          <w:rFonts w:ascii="Times New Roman" w:hAnsi="Times New Roman" w:cs="Times New Roman"/>
+          <w:b/>
+        </w:rPr>
         <w:lastRenderedPageBreak/>
-        <w:t>References:</w:t>
+        <w:t>References</w:t>
       </w:r>
     </w:p>
     <w:p>
@@ -5438,16 +5625,16 @@
     </w:lvl>
   </w:abstractNum>
   <w:abstractNum w:abstractNumId="1" w15:restartNumberingAfterBreak="0">
-    <w:nsid w:val="1D742008"/>
+    <w:nsid w:val="0E63281D"/>
     <w:multiLevelType w:val="hybridMultilevel"/>
-    <w:tmpl w:val="9086DA14"/>
-    <w:lvl w:ilvl="0" w:tplc="9E5A71EA">
+    <w:tmpl w:val="AB5EC4CC"/>
+    <w:lvl w:ilvl="0" w:tplc="0409000F">
       <w:start w:val="1"/>
-      <w:numFmt w:val="lowerRoman"/>
-      <w:lvlText w:val="%1)"/>
+      <w:numFmt w:val="decimal"/>
+      <w:lvlText w:val="%1."/>
       <w:lvlJc w:val="left"/>
       <w:pPr>
-        <w:ind w:left="1440" w:hanging="720"/>
+        <w:ind w:left="720" w:hanging="360"/>
       </w:pPr>
       <w:rPr>
         <w:rFonts w:hint="default"/>
@@ -5459,7 +5646,7 @@
       <w:lvlText w:val="%2."/>
       <w:lvlJc w:val="left"/>
       <w:pPr>
-        <w:ind w:left="1800" w:hanging="360"/>
+        <w:ind w:left="1440" w:hanging="360"/>
       </w:pPr>
     </w:lvl>
     <w:lvl w:ilvl="2" w:tplc="0409001B" w:tentative="1">
@@ -5468,7 +5655,7 @@
       <w:lvlText w:val="%3."/>
       <w:lvlJc w:val="right"/>
       <w:pPr>
-        <w:ind w:left="2520" w:hanging="180"/>
+        <w:ind w:left="2160" w:hanging="180"/>
       </w:pPr>
     </w:lvl>
     <w:lvl w:ilvl="3" w:tplc="0409000F" w:tentative="1">
@@ -5477,7 +5664,7 @@
       <w:lvlText w:val="%4."/>
       <w:lvlJc w:val="left"/>
       <w:pPr>
-        <w:ind w:left="3240" w:hanging="360"/>
+        <w:ind w:left="2880" w:hanging="360"/>
       </w:pPr>
     </w:lvl>
     <w:lvl w:ilvl="4" w:tplc="04090019" w:tentative="1">
@@ -5486,7 +5673,7 @@
       <w:lvlText w:val="%5."/>
       <w:lvlJc w:val="left"/>
       <w:pPr>
-        <w:ind w:left="3960" w:hanging="360"/>
+        <w:ind w:left="3600" w:hanging="360"/>
       </w:pPr>
     </w:lvl>
     <w:lvl w:ilvl="5" w:tplc="0409001B" w:tentative="1">
@@ -5495,7 +5682,7 @@
       <w:lvlText w:val="%6."/>
       <w:lvlJc w:val="right"/>
       <w:pPr>
-        <w:ind w:left="4680" w:hanging="180"/>
+        <w:ind w:left="4320" w:hanging="180"/>
       </w:pPr>
     </w:lvl>
     <w:lvl w:ilvl="6" w:tplc="0409000F" w:tentative="1">
@@ -5504,7 +5691,7 @@
       <w:lvlText w:val="%7."/>
       <w:lvlJc w:val="left"/>
       <w:pPr>
-        <w:ind w:left="5400" w:hanging="360"/>
+        <w:ind w:left="5040" w:hanging="360"/>
       </w:pPr>
     </w:lvl>
     <w:lvl w:ilvl="7" w:tplc="04090019" w:tentative="1">
@@ -5513,7 +5700,7 @@
       <w:lvlText w:val="%8."/>
       <w:lvlJc w:val="left"/>
       <w:pPr>
-        <w:ind w:left="6120" w:hanging="360"/>
+        <w:ind w:left="5760" w:hanging="360"/>
       </w:pPr>
     </w:lvl>
     <w:lvl w:ilvl="8" w:tplc="0409001B" w:tentative="1">
@@ -5522,21 +5709,21 @@
       <w:lvlText w:val="%9."/>
       <w:lvlJc w:val="right"/>
       <w:pPr>
-        <w:ind w:left="6840" w:hanging="180"/>
+        <w:ind w:left="6480" w:hanging="180"/>
       </w:pPr>
     </w:lvl>
   </w:abstractNum>
   <w:abstractNum w:abstractNumId="2" w15:restartNumberingAfterBreak="0">
-    <w:nsid w:val="66D259C8"/>
+    <w:nsid w:val="1D742008"/>
     <w:multiLevelType w:val="hybridMultilevel"/>
-    <w:tmpl w:val="CD945338"/>
-    <w:lvl w:ilvl="0" w:tplc="F440F4D2">
+    <w:tmpl w:val="9086DA14"/>
+    <w:lvl w:ilvl="0" w:tplc="9E5A71EA">
       <w:start w:val="1"/>
       <w:numFmt w:val="lowerRoman"/>
-      <w:lvlText w:val="(%1)"/>
+      <w:lvlText w:val="%1)"/>
       <w:lvlJc w:val="left"/>
       <w:pPr>
-        <w:ind w:left="1080" w:hanging="720"/>
+        <w:ind w:left="1440" w:hanging="720"/>
       </w:pPr>
       <w:rPr>
         <w:rFonts w:hint="default"/>
@@ -5548,7 +5735,7 @@
       <w:lvlText w:val="%2."/>
       <w:lvlJc w:val="left"/>
       <w:pPr>
-        <w:ind w:left="1440" w:hanging="360"/>
+        <w:ind w:left="1800" w:hanging="360"/>
       </w:pPr>
     </w:lvl>
     <w:lvl w:ilvl="2" w:tplc="0409001B" w:tentative="1">
@@ -5557,7 +5744,7 @@
       <w:lvlText w:val="%3."/>
       <w:lvlJc w:val="right"/>
       <w:pPr>
-        <w:ind w:left="2160" w:hanging="180"/>
+        <w:ind w:left="2520" w:hanging="180"/>
       </w:pPr>
     </w:lvl>
     <w:lvl w:ilvl="3" w:tplc="0409000F" w:tentative="1">
@@ -5566,7 +5753,7 @@
       <w:lvlText w:val="%4."/>
       <w:lvlJc w:val="left"/>
       <w:pPr>
-        <w:ind w:left="2880" w:hanging="360"/>
+        <w:ind w:left="3240" w:hanging="360"/>
       </w:pPr>
     </w:lvl>
     <w:lvl w:ilvl="4" w:tplc="04090019" w:tentative="1">
@@ -5575,7 +5762,7 @@
       <w:lvlText w:val="%5."/>
       <w:lvlJc w:val="left"/>
       <w:pPr>
-        <w:ind w:left="3600" w:hanging="360"/>
+        <w:ind w:left="3960" w:hanging="360"/>
       </w:pPr>
     </w:lvl>
     <w:lvl w:ilvl="5" w:tplc="0409001B" w:tentative="1">
@@ -5584,7 +5771,7 @@
       <w:lvlText w:val="%6."/>
       <w:lvlJc w:val="right"/>
       <w:pPr>
-        <w:ind w:left="4320" w:hanging="180"/>
+        <w:ind w:left="4680" w:hanging="180"/>
       </w:pPr>
     </w:lvl>
     <w:lvl w:ilvl="6" w:tplc="0409000F" w:tentative="1">
@@ -5593,7 +5780,7 @@
       <w:lvlText w:val="%7."/>
       <w:lvlJc w:val="left"/>
       <w:pPr>
-        <w:ind w:left="5040" w:hanging="360"/>
+        <w:ind w:left="5400" w:hanging="360"/>
       </w:pPr>
     </w:lvl>
     <w:lvl w:ilvl="7" w:tplc="04090019" w:tentative="1">
@@ -5602,7 +5789,7 @@
       <w:lvlText w:val="%8."/>
       <w:lvlJc w:val="left"/>
       <w:pPr>
-        <w:ind w:left="5760" w:hanging="360"/>
+        <w:ind w:left="6120" w:hanging="360"/>
       </w:pPr>
     </w:lvl>
     <w:lvl w:ilvl="8" w:tplc="0409001B" w:tentative="1">
@@ -5611,18 +5798,327 @@
       <w:lvlText w:val="%9."/>
       <w:lvlJc w:val="right"/>
       <w:pPr>
+        <w:ind w:left="6840" w:hanging="180"/>
+      </w:pPr>
+    </w:lvl>
+  </w:abstractNum>
+  <w:abstractNum w:abstractNumId="3" w15:restartNumberingAfterBreak="0">
+    <w:nsid w:val="3EFF6B96"/>
+    <w:multiLevelType w:val="multilevel"/>
+    <w:tmpl w:val="598E14DE"/>
+    <w:lvl w:ilvl="0">
+      <w:start w:val="2"/>
+      <w:numFmt w:val="decimal"/>
+      <w:lvlText w:val="%1"/>
+      <w:lvlJc w:val="left"/>
+      <w:pPr>
+        <w:ind w:left="360" w:hanging="360"/>
+      </w:pPr>
+      <w:rPr>
+        <w:rFonts w:hint="default"/>
+        <w:b/>
+      </w:rPr>
+    </w:lvl>
+    <w:lvl w:ilvl="1">
+      <w:start w:val="1"/>
+      <w:numFmt w:val="decimal"/>
+      <w:lvlText w:val="%1.%2"/>
+      <w:lvlJc w:val="left"/>
+      <w:pPr>
+        <w:ind w:left="360" w:hanging="360"/>
+      </w:pPr>
+      <w:rPr>
+        <w:rFonts w:hint="default"/>
+        <w:b/>
+      </w:rPr>
+    </w:lvl>
+    <w:lvl w:ilvl="2">
+      <w:start w:val="1"/>
+      <w:numFmt w:val="decimal"/>
+      <w:lvlText w:val="%1.%2.%3"/>
+      <w:lvlJc w:val="left"/>
+      <w:pPr>
+        <w:ind w:left="720" w:hanging="720"/>
+      </w:pPr>
+      <w:rPr>
+        <w:rFonts w:hint="default"/>
+        <w:b/>
+      </w:rPr>
+    </w:lvl>
+    <w:lvl w:ilvl="3">
+      <w:start w:val="1"/>
+      <w:numFmt w:val="decimal"/>
+      <w:lvlText w:val="%1.%2.%3.%4"/>
+      <w:lvlJc w:val="left"/>
+      <w:pPr>
+        <w:ind w:left="720" w:hanging="720"/>
+      </w:pPr>
+      <w:rPr>
+        <w:rFonts w:hint="default"/>
+        <w:b/>
+      </w:rPr>
+    </w:lvl>
+    <w:lvl w:ilvl="4">
+      <w:start w:val="1"/>
+      <w:numFmt w:val="decimal"/>
+      <w:lvlText w:val="%1.%2.%3.%4.%5"/>
+      <w:lvlJc w:val="left"/>
+      <w:pPr>
+        <w:ind w:left="1080" w:hanging="1080"/>
+      </w:pPr>
+      <w:rPr>
+        <w:rFonts w:hint="default"/>
+        <w:b/>
+      </w:rPr>
+    </w:lvl>
+    <w:lvl w:ilvl="5">
+      <w:start w:val="1"/>
+      <w:numFmt w:val="decimal"/>
+      <w:lvlText w:val="%1.%2.%3.%4.%5.%6"/>
+      <w:lvlJc w:val="left"/>
+      <w:pPr>
+        <w:ind w:left="1080" w:hanging="1080"/>
+      </w:pPr>
+      <w:rPr>
+        <w:rFonts w:hint="default"/>
+        <w:b/>
+      </w:rPr>
+    </w:lvl>
+    <w:lvl w:ilvl="6">
+      <w:start w:val="1"/>
+      <w:numFmt w:val="decimal"/>
+      <w:lvlText w:val="%1.%2.%3.%4.%5.%6.%7"/>
+      <w:lvlJc w:val="left"/>
+      <w:pPr>
+        <w:ind w:left="1440" w:hanging="1440"/>
+      </w:pPr>
+      <w:rPr>
+        <w:rFonts w:hint="default"/>
+        <w:b/>
+      </w:rPr>
+    </w:lvl>
+    <w:lvl w:ilvl="7">
+      <w:start w:val="1"/>
+      <w:numFmt w:val="decimal"/>
+      <w:lvlText w:val="%1.%2.%3.%4.%5.%6.%7.%8"/>
+      <w:lvlJc w:val="left"/>
+      <w:pPr>
+        <w:ind w:left="1440" w:hanging="1440"/>
+      </w:pPr>
+      <w:rPr>
+        <w:rFonts w:hint="default"/>
+        <w:b/>
+      </w:rPr>
+    </w:lvl>
+    <w:lvl w:ilvl="8">
+      <w:start w:val="1"/>
+      <w:numFmt w:val="decimal"/>
+      <w:lvlText w:val="%1.%2.%3.%4.%5.%6.%7.%8.%9"/>
+      <w:lvlJc w:val="left"/>
+      <w:pPr>
+        <w:ind w:left="1440" w:hanging="1440"/>
+      </w:pPr>
+      <w:rPr>
+        <w:rFonts w:hint="default"/>
+        <w:b/>
+      </w:rPr>
+    </w:lvl>
+  </w:abstractNum>
+  <w:abstractNum w:abstractNumId="4" w15:restartNumberingAfterBreak="0">
+    <w:nsid w:val="4F2A3109"/>
+    <w:multiLevelType w:val="hybridMultilevel"/>
+    <w:tmpl w:val="A06606E2"/>
+    <w:lvl w:ilvl="0" w:tplc="0409000F">
+      <w:start w:val="1"/>
+      <w:numFmt w:val="decimal"/>
+      <w:lvlText w:val="%1."/>
+      <w:lvlJc w:val="left"/>
+      <w:pPr>
+        <w:ind w:left="720" w:hanging="360"/>
+      </w:pPr>
+      <w:rPr>
+        <w:rFonts w:hint="default"/>
+      </w:rPr>
+    </w:lvl>
+    <w:lvl w:ilvl="1" w:tplc="04090019" w:tentative="1">
+      <w:start w:val="1"/>
+      <w:numFmt w:val="lowerLetter"/>
+      <w:lvlText w:val="%2."/>
+      <w:lvlJc w:val="left"/>
+      <w:pPr>
+        <w:ind w:left="1440" w:hanging="360"/>
+      </w:pPr>
+    </w:lvl>
+    <w:lvl w:ilvl="2" w:tplc="0409001B" w:tentative="1">
+      <w:start w:val="1"/>
+      <w:numFmt w:val="lowerRoman"/>
+      <w:lvlText w:val="%3."/>
+      <w:lvlJc w:val="right"/>
+      <w:pPr>
+        <w:ind w:left="2160" w:hanging="180"/>
+      </w:pPr>
+    </w:lvl>
+    <w:lvl w:ilvl="3" w:tplc="0409000F" w:tentative="1">
+      <w:start w:val="1"/>
+      <w:numFmt w:val="decimal"/>
+      <w:lvlText w:val="%4."/>
+      <w:lvlJc w:val="left"/>
+      <w:pPr>
+        <w:ind w:left="2880" w:hanging="360"/>
+      </w:pPr>
+    </w:lvl>
+    <w:lvl w:ilvl="4" w:tplc="04090019" w:tentative="1">
+      <w:start w:val="1"/>
+      <w:numFmt w:val="lowerLetter"/>
+      <w:lvlText w:val="%5."/>
+      <w:lvlJc w:val="left"/>
+      <w:pPr>
+        <w:ind w:left="3600" w:hanging="360"/>
+      </w:pPr>
+    </w:lvl>
+    <w:lvl w:ilvl="5" w:tplc="0409001B" w:tentative="1">
+      <w:start w:val="1"/>
+      <w:numFmt w:val="lowerRoman"/>
+      <w:lvlText w:val="%6."/>
+      <w:lvlJc w:val="right"/>
+      <w:pPr>
+        <w:ind w:left="4320" w:hanging="180"/>
+      </w:pPr>
+    </w:lvl>
+    <w:lvl w:ilvl="6" w:tplc="0409000F" w:tentative="1">
+      <w:start w:val="1"/>
+      <w:numFmt w:val="decimal"/>
+      <w:lvlText w:val="%7."/>
+      <w:lvlJc w:val="left"/>
+      <w:pPr>
+        <w:ind w:left="5040" w:hanging="360"/>
+      </w:pPr>
+    </w:lvl>
+    <w:lvl w:ilvl="7" w:tplc="04090019" w:tentative="1">
+      <w:start w:val="1"/>
+      <w:numFmt w:val="lowerLetter"/>
+      <w:lvlText w:val="%8."/>
+      <w:lvlJc w:val="left"/>
+      <w:pPr>
+        <w:ind w:left="5760" w:hanging="360"/>
+      </w:pPr>
+    </w:lvl>
+    <w:lvl w:ilvl="8" w:tplc="0409001B" w:tentative="1">
+      <w:start w:val="1"/>
+      <w:numFmt w:val="lowerRoman"/>
+      <w:lvlText w:val="%9."/>
+      <w:lvlJc w:val="right"/>
+      <w:pPr>
+        <w:ind w:left="6480" w:hanging="180"/>
+      </w:pPr>
+    </w:lvl>
+  </w:abstractNum>
+  <w:abstractNum w:abstractNumId="5" w15:restartNumberingAfterBreak="0">
+    <w:nsid w:val="66D259C8"/>
+    <w:multiLevelType w:val="hybridMultilevel"/>
+    <w:tmpl w:val="CD945338"/>
+    <w:lvl w:ilvl="0" w:tplc="F440F4D2">
+      <w:start w:val="1"/>
+      <w:numFmt w:val="lowerRoman"/>
+      <w:lvlText w:val="(%1)"/>
+      <w:lvlJc w:val="left"/>
+      <w:pPr>
+        <w:ind w:left="1080" w:hanging="720"/>
+      </w:pPr>
+      <w:rPr>
+        <w:rFonts w:hint="default"/>
+      </w:rPr>
+    </w:lvl>
+    <w:lvl w:ilvl="1" w:tplc="04090019" w:tentative="1">
+      <w:start w:val="1"/>
+      <w:numFmt w:val="lowerLetter"/>
+      <w:lvlText w:val="%2."/>
+      <w:lvlJc w:val="left"/>
+      <w:pPr>
+        <w:ind w:left="1440" w:hanging="360"/>
+      </w:pPr>
+    </w:lvl>
+    <w:lvl w:ilvl="2" w:tplc="0409001B" w:tentative="1">
+      <w:start w:val="1"/>
+      <w:numFmt w:val="lowerRoman"/>
+      <w:lvlText w:val="%3."/>
+      <w:lvlJc w:val="right"/>
+      <w:pPr>
+        <w:ind w:left="2160" w:hanging="180"/>
+      </w:pPr>
+    </w:lvl>
+    <w:lvl w:ilvl="3" w:tplc="0409000F" w:tentative="1">
+      <w:start w:val="1"/>
+      <w:numFmt w:val="decimal"/>
+      <w:lvlText w:val="%4."/>
+      <w:lvlJc w:val="left"/>
+      <w:pPr>
+        <w:ind w:left="2880" w:hanging="360"/>
+      </w:pPr>
+    </w:lvl>
+    <w:lvl w:ilvl="4" w:tplc="04090019" w:tentative="1">
+      <w:start w:val="1"/>
+      <w:numFmt w:val="lowerLetter"/>
+      <w:lvlText w:val="%5."/>
+      <w:lvlJc w:val="left"/>
+      <w:pPr>
+        <w:ind w:left="3600" w:hanging="360"/>
+      </w:pPr>
+    </w:lvl>
+    <w:lvl w:ilvl="5" w:tplc="0409001B" w:tentative="1">
+      <w:start w:val="1"/>
+      <w:numFmt w:val="lowerRoman"/>
+      <w:lvlText w:val="%6."/>
+      <w:lvlJc w:val="right"/>
+      <w:pPr>
+        <w:ind w:left="4320" w:hanging="180"/>
+      </w:pPr>
+    </w:lvl>
+    <w:lvl w:ilvl="6" w:tplc="0409000F" w:tentative="1">
+      <w:start w:val="1"/>
+      <w:numFmt w:val="decimal"/>
+      <w:lvlText w:val="%7."/>
+      <w:lvlJc w:val="left"/>
+      <w:pPr>
+        <w:ind w:left="5040" w:hanging="360"/>
+      </w:pPr>
+    </w:lvl>
+    <w:lvl w:ilvl="7" w:tplc="04090019" w:tentative="1">
+      <w:start w:val="1"/>
+      <w:numFmt w:val="lowerLetter"/>
+      <w:lvlText w:val="%8."/>
+      <w:lvlJc w:val="left"/>
+      <w:pPr>
+        <w:ind w:left="5760" w:hanging="360"/>
+      </w:pPr>
+    </w:lvl>
+    <w:lvl w:ilvl="8" w:tplc="0409001B" w:tentative="1">
+      <w:start w:val="1"/>
+      <w:numFmt w:val="lowerRoman"/>
+      <w:lvlText w:val="%9."/>
+      <w:lvlJc w:val="right"/>
+      <w:pPr>
         <w:ind w:left="6480" w:hanging="180"/>
       </w:pPr>
     </w:lvl>
   </w:abstractNum>
   <w:num w:numId="1">
-    <w:abstractNumId w:val="1"/>
+    <w:abstractNumId w:val="2"/>
   </w:num>
   <w:num w:numId="2">
-    <w:abstractNumId w:val="2"/>
+    <w:abstractNumId w:val="5"/>
   </w:num>
   <w:num w:numId="3">
     <w:abstractNumId w:val="0"/>
+  </w:num>
+  <w:num w:numId="4">
+    <w:abstractNumId w:val="1"/>
+  </w:num>
+  <w:num w:numId="5">
+    <w:abstractNumId w:val="4"/>
+  </w:num>
+  <w:num w:numId="6">
+    <w:abstractNumId w:val="3"/>
   </w:num>
 </w:numbering>
 </file>

</xml_diff>